<commit_message>
Patsy Griffin - Electronic Structure Report
Patsy Griffin - Electronic Structure Report Final Copy
</commit_message>
<xml_diff>
--- a/Electronic Structure Report PATSY GRIFFIN.docx
+++ b/Electronic Structure Report PATSY GRIFFIN.docx
@@ -327,7 +327,6 @@
     </w:p>
     <w:p>
       <w:pPr>
-        <w:ind w:firstLine="720"/>
         <w:rPr>
           <w:rFonts w:cs="Times New Roman"/>
           <w:sz w:val="22"/>
@@ -615,14 +614,6 @@
           <w:sz w:val="22"/>
           <w:szCs w:val="22"/>
         </w:rPr>
-        <w:t xml:space="preserve">(Figure 1) </w:t>
-      </w:r>
-      <w:r>
-        <w:rPr>
-          <w:rFonts w:cs="Times New Roman"/>
-          <w:sz w:val="22"/>
-          <w:szCs w:val="22"/>
-        </w:rPr>
         <w:t xml:space="preserve">was in fact less </w:t>
       </w:r>
       <w:r>
@@ -660,11 +651,11 @@
     </w:p>
     <w:p>
       <w:pPr>
-        <w:ind w:firstLine="720"/>
-        <w:rPr>
-          <w:rFonts w:cs="Times New Roman"/>
-          <w:sz w:val="22"/>
-          <w:szCs w:val="22"/>
+        <w:rPr>
+          <w:b/>
+          <w:sz w:val="22"/>
+          <w:szCs w:val="22"/>
+          <w:u w:val="single"/>
         </w:rPr>
       </w:pPr>
     </w:p>
@@ -673,20 +664,22 @@
         <w:jc w:val="center"/>
         <w:rPr>
           <w:b/>
-          <w:u w:val="single"/>
+          <w:sz w:val="22"/>
+          <w:szCs w:val="22"/>
         </w:rPr>
       </w:pPr>
       <w:r>
         <w:rPr>
           <w:b/>
           <w:noProof/>
-          <w:u w:val="single"/>
+          <w:sz w:val="22"/>
+          <w:szCs w:val="22"/>
         </w:rPr>
         <w:drawing>
-          <wp:inline distT="0" distB="0" distL="0" distR="0" wp14:anchorId="4E5A2803" wp14:editId="05229D84">
-            <wp:extent cx="2997835" cy="2039831"/>
-            <wp:effectExtent l="76200" t="76200" r="151765" b="144780"/>
-            <wp:docPr id="3" name="Picture 3" descr="../../Desktop/MECHANISM%20%231.png"/>
+          <wp:inline distT="0" distB="0" distL="0" distR="0" wp14:anchorId="607ECEE4" wp14:editId="4E73538D">
+            <wp:extent cx="3836214" cy="2402455"/>
+            <wp:effectExtent l="76200" t="76200" r="151765" b="163195"/>
+            <wp:docPr id="2" name="Picture 2" descr="../../Desktop/Screen%20Shot%202019-11-14%20at%202.30.39%20PM.png"/>
             <wp:cNvGraphicFramePr>
               <a:graphicFrameLocks xmlns:a="http://schemas.openxmlformats.org/drawingml/2006/main" noChangeAspect="1"/>
             </wp:cNvGraphicFramePr>
@@ -694,7 +687,7 @@
               <a:graphicData uri="http://schemas.openxmlformats.org/drawingml/2006/picture">
                 <pic:pic xmlns:pic="http://schemas.openxmlformats.org/drawingml/2006/picture">
                   <pic:nvPicPr>
-                    <pic:cNvPr id="0" name="Picture 2" descr="../../Desktop/MECHANISM%20%231.png"/>
+                    <pic:cNvPr id="0" name="Picture 1" descr="../../Desktop/Screen%20Shot%202019-11-14%20at%202.30.39%20PM.png"/>
                     <pic:cNvPicPr>
                       <a:picLocks noChangeAspect="1" noChangeArrowheads="1"/>
                     </pic:cNvPicPr>
@@ -715,7 +708,7 @@
                   <pic:spPr bwMode="auto">
                     <a:xfrm>
                       <a:off x="0" y="0"/>
-                      <a:ext cx="3088247" cy="2101350"/>
+                      <a:ext cx="3877289" cy="2428179"/>
                     </a:xfrm>
                     <a:prstGeom prst="rect">
                       <a:avLst/>
@@ -744,131 +737,196 @@
     </w:p>
     <w:p>
       <w:pPr>
-        <w:jc w:val="center"/>
-        <w:rPr>
-          <w:rFonts w:ascii="Times New Roman" w:hAnsi="Times New Roman" w:cs="Times New Roman"/>
-          <w:sz w:val="21"/>
-          <w:szCs w:val="21"/>
-        </w:rPr>
-      </w:pPr>
-      <w:r>
         <w:rPr>
           <w:b/>
-          <w:sz w:val="21"/>
-          <w:szCs w:val="21"/>
+          <w:sz w:val="22"/>
+          <w:szCs w:val="22"/>
           <w:u w:val="single"/>
         </w:rPr>
-        <w:t>Figure 1.</w:t>
-      </w:r>
-      <w:r>
-        <w:rPr>
-          <w:sz w:val="21"/>
-          <w:szCs w:val="21"/>
-        </w:rPr>
-        <w:t xml:space="preserve"> </w:t>
-      </w:r>
-      <w:r>
-        <w:rPr>
-          <w:sz w:val="21"/>
-          <w:szCs w:val="21"/>
-        </w:rPr>
-        <w:t>Proposed t</w:t>
-      </w:r>
-      <w:r>
-        <w:rPr>
-          <w:sz w:val="21"/>
-          <w:szCs w:val="21"/>
-        </w:rPr>
-        <w:t xml:space="preserve">hermodynamically </w:t>
-      </w:r>
-      <w:r>
-        <w:rPr>
-          <w:sz w:val="21"/>
-          <w:szCs w:val="21"/>
-        </w:rPr>
-        <w:t>un</w:t>
-      </w:r>
-      <w:r>
-        <w:rPr>
-          <w:sz w:val="21"/>
-          <w:szCs w:val="21"/>
-        </w:rPr>
-        <w:t>favorable mechanism</w:t>
-      </w:r>
-      <w:r>
-        <w:rPr>
-          <w:sz w:val="21"/>
-          <w:szCs w:val="21"/>
-        </w:rPr>
-        <w:t xml:space="preserve"> #1</w:t>
-      </w:r>
-      <w:r>
-        <w:rPr>
-          <w:sz w:val="21"/>
-          <w:szCs w:val="21"/>
-        </w:rPr>
-        <w:t xml:space="preserve"> scheme for a given dehydration reaction</w:t>
-      </w:r>
-      <w:r>
-        <w:rPr>
-          <w:sz w:val="21"/>
-          <w:szCs w:val="21"/>
-        </w:rPr>
-        <w:t>, said to be most likely to occur by group</w:t>
-      </w:r>
-      <w:r>
-        <w:rPr>
-          <w:sz w:val="21"/>
-          <w:szCs w:val="21"/>
+      </w:pPr>
+    </w:p>
+    <w:p>
+      <w:pPr>
+        <w:rPr>
+          <w:b/>
+          <w:sz w:val="22"/>
+          <w:szCs w:val="22"/>
+          <w:u w:val="single"/>
+        </w:rPr>
+      </w:pPr>
+      <w:r>
+        <w:rPr>
+          <w:b/>
+          <w:sz w:val="22"/>
+          <w:szCs w:val="22"/>
+          <w:u w:val="single"/>
+        </w:rPr>
+        <w:t>Introduction</w:t>
+      </w:r>
+    </w:p>
+    <w:p>
+      <w:pPr>
+        <w:ind w:firstLine="720"/>
+        <w:rPr>
+          <w:rFonts w:cs="Times New Roman"/>
+          <w:sz w:val="22"/>
+          <w:szCs w:val="22"/>
+        </w:rPr>
+      </w:pPr>
+      <w:r>
+        <w:rPr>
+          <w:rFonts w:cs="Times New Roman"/>
+          <w:sz w:val="22"/>
+          <w:szCs w:val="22"/>
+        </w:rPr>
+        <w:t>In chemistry, a dehydration reaction is one in which there is a conversion that involves the loss of water from the reacting molecule or ion</w:t>
+      </w:r>
+      <w:r>
+        <w:rPr>
+          <w:rFonts w:cs="Times New Roman"/>
+          <w:sz w:val="22"/>
+          <w:szCs w:val="22"/>
+        </w:rPr>
+        <w:t xml:space="preserve"> [1]</w:t>
+      </w:r>
+      <w:r>
+        <w:rPr>
+          <w:rFonts w:cs="Times New Roman"/>
+          <w:sz w:val="22"/>
+          <w:szCs w:val="22"/>
+        </w:rPr>
+        <w:t>. Dehydration reactions are common processes, and are known to be the reverse of a hydration reaction</w:t>
+      </w:r>
+      <w:r>
+        <w:rPr>
+          <w:rFonts w:cs="Times New Roman"/>
+          <w:sz w:val="22"/>
+          <w:szCs w:val="22"/>
+        </w:rPr>
+        <w:t xml:space="preserve"> [1]</w:t>
+      </w:r>
+      <w:r>
+        <w:rPr>
+          <w:rFonts w:cs="Times New Roman"/>
+          <w:sz w:val="22"/>
+          <w:szCs w:val="22"/>
         </w:rPr>
         <w:t xml:space="preserve">. </w:t>
       </w:r>
-    </w:p>
-    <w:p>
-      <w:pPr>
-        <w:rPr>
-          <w:b/>
-          <w:sz w:val="22"/>
-          <w:szCs w:val="22"/>
-          <w:u w:val="single"/>
-        </w:rPr>
-      </w:pPr>
-    </w:p>
-    <w:p>
-      <w:pPr>
-        <w:rPr>
-          <w:b/>
-          <w:sz w:val="22"/>
-          <w:szCs w:val="22"/>
-          <w:u w:val="single"/>
-        </w:rPr>
-      </w:pPr>
-      <w:r>
-        <w:rPr>
-          <w:b/>
-          <w:sz w:val="22"/>
-          <w:szCs w:val="22"/>
-          <w:u w:val="single"/>
-        </w:rPr>
-        <w:t>Introduction</w:t>
-      </w:r>
-    </w:p>
-    <w:p>
-      <w:pPr>
-        <w:ind w:firstLine="720"/>
-        <w:rPr>
-          <w:rFonts w:cs="Times New Roman"/>
-          <w:sz w:val="22"/>
-          <w:szCs w:val="22"/>
-        </w:rPr>
-      </w:pPr>
-      <w:r>
-        <w:rPr>
-          <w:rFonts w:cs="Times New Roman"/>
-          <w:sz w:val="22"/>
-          <w:szCs w:val="22"/>
-        </w:rPr>
-        <w:t>In chemistry, a dehydration reaction is one in which there is a conversion that involves the loss of water from the reacting molecule or ion</w:t>
+      <w:r>
+        <w:rPr>
+          <w:rFonts w:cs="Times New Roman"/>
+          <w:sz w:val="22"/>
+          <w:szCs w:val="22"/>
+        </w:rPr>
+        <w:t>The focus of this project was centered around determining which proposed mechanism was most favorable based on thermodynamics for a given dehydration rea</w:t>
+      </w:r>
+      <w:r>
+        <w:rPr>
+          <w:rFonts w:cs="Times New Roman"/>
+          <w:sz w:val="22"/>
+          <w:szCs w:val="22"/>
+        </w:rPr>
+        <w:t>ction. While two mechanisms had</w:t>
+      </w:r>
+      <w:r>
+        <w:rPr>
+          <w:rFonts w:cs="Times New Roman"/>
+          <w:sz w:val="22"/>
+          <w:szCs w:val="22"/>
+        </w:rPr>
+        <w:t xml:space="preserve"> been proposed for the reaction, the group p</w:t>
+      </w:r>
+      <w:r>
+        <w:rPr>
+          <w:rFonts w:cs="Times New Roman"/>
+          <w:sz w:val="22"/>
+          <w:szCs w:val="22"/>
+        </w:rPr>
+        <w:t>roposing the mechanisms suggested</w:t>
+      </w:r>
+      <w:r>
+        <w:rPr>
+          <w:rFonts w:cs="Times New Roman"/>
+          <w:sz w:val="22"/>
+          <w:szCs w:val="22"/>
+        </w:rPr>
+        <w:t xml:space="preserve"> that the second scheme is unlikely because secondary alcohols dehydrate by an E</w:t>
+      </w:r>
+      <w:r>
+        <w:rPr>
+          <w:rFonts w:cs="Times New Roman"/>
+          <w:sz w:val="22"/>
+          <w:szCs w:val="22"/>
+          <w:vertAlign w:val="subscript"/>
+        </w:rPr>
+        <w:t>1</w:t>
+      </w:r>
+      <w:r>
+        <w:rPr>
+          <w:rFonts w:cs="Times New Roman"/>
+          <w:sz w:val="22"/>
+          <w:szCs w:val="22"/>
+        </w:rPr>
+        <w:t xml:space="preserve"> mechanism </w:t>
+      </w:r>
+      <w:r>
+        <w:rPr>
+          <w:rFonts w:cs="Times New Roman"/>
+          <w:sz w:val="22"/>
+          <w:szCs w:val="22"/>
+        </w:rPr>
+        <w:t xml:space="preserve">(Figure 1) </w:t>
+      </w:r>
+      <w:r>
+        <w:rPr>
+          <w:rFonts w:cs="Times New Roman"/>
+          <w:sz w:val="22"/>
+          <w:szCs w:val="22"/>
+        </w:rPr>
+        <w:t>and not an E</w:t>
+      </w:r>
+      <w:r>
+        <w:rPr>
+          <w:rFonts w:cs="Times New Roman"/>
+          <w:sz w:val="22"/>
+          <w:szCs w:val="22"/>
+          <w:vertAlign w:val="subscript"/>
+        </w:rPr>
+        <w:t>2</w:t>
+      </w:r>
+      <w:r>
+        <w:rPr>
+          <w:rFonts w:cs="Times New Roman"/>
+          <w:sz w:val="22"/>
+          <w:szCs w:val="22"/>
+        </w:rPr>
+        <w:t xml:space="preserve"> mechanism. The reason for this being that water is not a strong base, which is required for an E</w:t>
+      </w:r>
+      <w:r>
+        <w:rPr>
+          <w:rFonts w:cs="Times New Roman"/>
+          <w:sz w:val="22"/>
+          <w:szCs w:val="22"/>
+          <w:vertAlign w:val="subscript"/>
+        </w:rPr>
+        <w:t>2</w:t>
+      </w:r>
+      <w:r>
+        <w:rPr>
+          <w:rFonts w:cs="Times New Roman"/>
+          <w:sz w:val="22"/>
+          <w:szCs w:val="22"/>
+        </w:rPr>
+        <w:t xml:space="preserve"> mechanism.</w:t>
+      </w:r>
+      <w:r>
+        <w:rPr>
+          <w:rFonts w:cs="Times New Roman"/>
+          <w:sz w:val="22"/>
+          <w:szCs w:val="22"/>
+        </w:rPr>
+        <w:t xml:space="preserve"> An elimination reaction is a type of organic reaction in which two substituents are removed from a molecule in either a one or two-step mechanism</w:t>
       </w:r>
       <w:r>
         <w:rPr>
@@ -884,7 +942,41 @@
           <w:sz w:val="22"/>
           <w:szCs w:val="22"/>
         </w:rPr>
-        <w:t>. Dehydration reactions are common processes, and are known to be the reverse of a hydration reaction</w:t>
+        <w:t>. The one-step mechanism is known as the E</w:t>
+      </w:r>
+      <w:r>
+        <w:rPr>
+          <w:rFonts w:cs="Times New Roman"/>
+          <w:sz w:val="22"/>
+          <w:szCs w:val="22"/>
+          <w:vertAlign w:val="subscript"/>
+        </w:rPr>
+        <w:t>2</w:t>
+      </w:r>
+      <w:r>
+        <w:rPr>
+          <w:rFonts w:cs="Times New Roman"/>
+          <w:sz w:val="22"/>
+          <w:szCs w:val="22"/>
+        </w:rPr>
+        <w:t xml:space="preserve"> reaction, and the two-step mechanism is known as the E</w:t>
+      </w:r>
+      <w:r>
+        <w:rPr>
+          <w:rFonts w:cs="Times New Roman"/>
+          <w:sz w:val="22"/>
+          <w:szCs w:val="22"/>
+          <w:vertAlign w:val="subscript"/>
+        </w:rPr>
+        <w:t>1</w:t>
+      </w:r>
+      <w:r>
+        <w:rPr>
+          <w:rFonts w:cs="Times New Roman"/>
+          <w:sz w:val="22"/>
+          <w:szCs w:val="22"/>
+        </w:rPr>
+        <w:t xml:space="preserve"> reaction</w:t>
       </w:r>
       <w:r>
         <w:rPr>
@@ -900,988 +992,8 @@
           <w:sz w:val="22"/>
           <w:szCs w:val="22"/>
         </w:rPr>
-        <w:t xml:space="preserve">. </w:t>
-      </w:r>
-      <w:r>
-        <w:rPr>
-          <w:rFonts w:cs="Times New Roman"/>
-          <w:sz w:val="22"/>
-          <w:szCs w:val="22"/>
-        </w:rPr>
-        <w:t>The focus of this project was centered around determining which proposed mechanism was most favorable based on thermodynamics for a given dehydration rea</w:t>
-      </w:r>
-      <w:r>
-        <w:rPr>
-          <w:rFonts w:cs="Times New Roman"/>
-          <w:sz w:val="22"/>
-          <w:szCs w:val="22"/>
-        </w:rPr>
-        <w:t>ction. While two mechanisms had</w:t>
-      </w:r>
-      <w:r>
-        <w:rPr>
-          <w:rFonts w:cs="Times New Roman"/>
-          <w:sz w:val="22"/>
-          <w:szCs w:val="22"/>
-        </w:rPr>
-        <w:t xml:space="preserve"> been proposed for the reaction, the group p</w:t>
-      </w:r>
-      <w:r>
-        <w:rPr>
-          <w:rFonts w:cs="Times New Roman"/>
-          <w:sz w:val="22"/>
-          <w:szCs w:val="22"/>
-        </w:rPr>
-        <w:t>roposing the mechanisms suggested</w:t>
-      </w:r>
-      <w:r>
-        <w:rPr>
-          <w:rFonts w:cs="Times New Roman"/>
-          <w:sz w:val="22"/>
-          <w:szCs w:val="22"/>
-        </w:rPr>
-        <w:t xml:space="preserve"> that the second scheme is unlikely because secondary alcohols dehydrate by an E</w:t>
-      </w:r>
-      <w:r>
-        <w:rPr>
-          <w:rFonts w:cs="Times New Roman"/>
-          <w:sz w:val="22"/>
-          <w:szCs w:val="22"/>
-          <w:vertAlign w:val="subscript"/>
-        </w:rPr>
-        <w:t>1</w:t>
-      </w:r>
-      <w:r>
-        <w:rPr>
-          <w:rFonts w:cs="Times New Roman"/>
-          <w:sz w:val="22"/>
-          <w:szCs w:val="22"/>
-        </w:rPr>
-        <w:t xml:space="preserve"> mechanism and not an E</w:t>
-      </w:r>
-      <w:r>
-        <w:rPr>
-          <w:rFonts w:cs="Times New Roman"/>
-          <w:sz w:val="22"/>
-          <w:szCs w:val="22"/>
-          <w:vertAlign w:val="subscript"/>
-        </w:rPr>
-        <w:t>2</w:t>
-      </w:r>
-      <w:r>
-        <w:rPr>
-          <w:rFonts w:cs="Times New Roman"/>
-          <w:sz w:val="22"/>
-          <w:szCs w:val="22"/>
-        </w:rPr>
-        <w:t xml:space="preserve"> mechanism. The reason for this being that water is not a strong base, which is required for an E</w:t>
-      </w:r>
-      <w:r>
-        <w:rPr>
-          <w:rFonts w:cs="Times New Roman"/>
-          <w:sz w:val="22"/>
-          <w:szCs w:val="22"/>
-          <w:vertAlign w:val="subscript"/>
-        </w:rPr>
-        <w:t>2</w:t>
-      </w:r>
-      <w:r>
-        <w:rPr>
-          <w:rFonts w:cs="Times New Roman"/>
-          <w:sz w:val="22"/>
-          <w:szCs w:val="22"/>
-        </w:rPr>
-        <w:t xml:space="preserve"> mechanism.</w:t>
-      </w:r>
-      <w:r>
-        <w:rPr>
-          <w:rFonts w:cs="Times New Roman"/>
-          <w:sz w:val="22"/>
-          <w:szCs w:val="22"/>
-        </w:rPr>
-        <w:t xml:space="preserve"> An elimination reaction is a type of organic reaction in which two substituents are removed from a molecule in either a one or two-step mechanism</w:t>
-      </w:r>
-      <w:r>
-        <w:rPr>
-          <w:rFonts w:cs="Times New Roman"/>
-          <w:sz w:val="22"/>
-          <w:szCs w:val="22"/>
-        </w:rPr>
-        <w:t xml:space="preserve"> [1]</w:t>
-      </w:r>
-      <w:r>
-        <w:rPr>
-          <w:rFonts w:cs="Times New Roman"/>
-          <w:sz w:val="22"/>
-          <w:szCs w:val="22"/>
-        </w:rPr>
-        <w:t>. The one-step mechanism is known as the E</w:t>
-      </w:r>
-      <w:r>
-        <w:rPr>
-          <w:rFonts w:cs="Times New Roman"/>
-          <w:sz w:val="22"/>
-          <w:szCs w:val="22"/>
-          <w:vertAlign w:val="subscript"/>
-        </w:rPr>
-        <w:t>2</w:t>
-      </w:r>
-      <w:r>
-        <w:rPr>
-          <w:rFonts w:cs="Times New Roman"/>
-          <w:sz w:val="22"/>
-          <w:szCs w:val="22"/>
-        </w:rPr>
-        <w:t xml:space="preserve"> reaction, and the two-step mechanism is known as the E</w:t>
-      </w:r>
-      <w:r>
-        <w:rPr>
-          <w:rFonts w:cs="Times New Roman"/>
-          <w:sz w:val="22"/>
-          <w:szCs w:val="22"/>
-          <w:vertAlign w:val="subscript"/>
-        </w:rPr>
-        <w:t>1</w:t>
-      </w:r>
-      <w:r>
-        <w:rPr>
-          <w:rFonts w:cs="Times New Roman"/>
-          <w:sz w:val="22"/>
-          <w:szCs w:val="22"/>
-        </w:rPr>
-        <w:t xml:space="preserve"> reaction</w:t>
-      </w:r>
-      <w:r>
-        <w:rPr>
-          <w:rFonts w:cs="Times New Roman"/>
-          <w:sz w:val="22"/>
-          <w:szCs w:val="22"/>
-        </w:rPr>
-        <w:t xml:space="preserve"> [1]</w:t>
-      </w:r>
-      <w:r>
-        <w:rPr>
-          <w:rFonts w:cs="Times New Roman"/>
-          <w:sz w:val="22"/>
-          <w:szCs w:val="22"/>
-        </w:rPr>
         <w:t>.</w:t>
       </w:r>
-    </w:p>
-    <w:p>
-      <w:pPr>
-        <w:ind w:firstLine="720"/>
-        <w:rPr>
-          <w:rFonts w:cs="Times New Roman"/>
-          <w:sz w:val="22"/>
-          <w:szCs w:val="22"/>
-        </w:rPr>
-      </w:pPr>
-      <w:r>
-        <w:rPr>
-          <w:rFonts w:cs="Times New Roman"/>
-          <w:sz w:val="22"/>
-          <w:szCs w:val="22"/>
-        </w:rPr>
-        <w:lastRenderedPageBreak/>
-        <w:t xml:space="preserve">Overall this report aimed </w:t>
-      </w:r>
-      <w:r>
-        <w:rPr>
-          <w:rFonts w:cs="Times New Roman"/>
-          <w:sz w:val="22"/>
-          <w:szCs w:val="22"/>
-        </w:rPr>
-        <w:t>to use collected e</w:t>
-      </w:r>
-      <w:r>
-        <w:rPr>
-          <w:rFonts w:cs="Times New Roman"/>
-          <w:sz w:val="22"/>
-          <w:szCs w:val="22"/>
-        </w:rPr>
-        <w:t>lectronic structure calculation data</w:t>
-      </w:r>
-      <w:r>
-        <w:rPr>
-          <w:rFonts w:cs="Times New Roman"/>
-          <w:sz w:val="22"/>
-          <w:szCs w:val="22"/>
-        </w:rPr>
-        <w:t xml:space="preserve"> to compare the thermodynamics of bot</w:t>
-      </w:r>
-      <w:r>
-        <w:rPr>
-          <w:rFonts w:cs="Times New Roman"/>
-          <w:sz w:val="22"/>
-          <w:szCs w:val="22"/>
-        </w:rPr>
-        <w:t xml:space="preserve">h mechanisms and then finally </w:t>
-      </w:r>
-      <w:r>
-        <w:rPr>
-          <w:rFonts w:cs="Times New Roman"/>
-          <w:sz w:val="22"/>
-          <w:szCs w:val="22"/>
-        </w:rPr>
-        <w:t xml:space="preserve">determine which is the most likely in terms of thermodynamics. In order to make a logical argument for which mechanism is more thermodynamically favorable, there were several key variables that needed to be determined for each reaction scheme. The first being the change in internal energy (IE), enthalpy (H), free energy (G) and entropy (S) not only for the overall reaction but also for </w:t>
-      </w:r>
-      <w:r>
-        <w:rPr>
-          <w:rFonts w:cs="Times New Roman"/>
-          <w:sz w:val="22"/>
-          <w:szCs w:val="22"/>
-        </w:rPr>
-        <w:t xml:space="preserve">the </w:t>
-      </w:r>
-      <w:r>
-        <w:rPr>
-          <w:rFonts w:cs="Times New Roman"/>
-          <w:sz w:val="22"/>
-          <w:szCs w:val="22"/>
-        </w:rPr>
-        <w:t>individual step</w:t>
-      </w:r>
-      <w:r>
-        <w:rPr>
-          <w:rFonts w:cs="Times New Roman"/>
-          <w:sz w:val="22"/>
-          <w:szCs w:val="22"/>
-        </w:rPr>
-        <w:t>s</w:t>
-      </w:r>
-      <w:r>
-        <w:rPr>
-          <w:rFonts w:cs="Times New Roman"/>
-          <w:sz w:val="22"/>
-          <w:szCs w:val="22"/>
-        </w:rPr>
-        <w:t xml:space="preserve"> within each reaction scheme. </w:t>
-      </w:r>
-      <w:r>
-        <w:rPr>
-          <w:rFonts w:cs="Times New Roman"/>
-          <w:sz w:val="22"/>
-          <w:szCs w:val="22"/>
-        </w:rPr>
-        <w:t>Using the calculated values of each variable previously mentioned, whether the overall react</w:t>
-      </w:r>
-      <w:r>
-        <w:rPr>
-          <w:rFonts w:cs="Times New Roman"/>
-          <w:sz w:val="22"/>
-          <w:szCs w:val="22"/>
-        </w:rPr>
-        <w:t>ion and the individual steps were</w:t>
-      </w:r>
-      <w:r>
-        <w:rPr>
-          <w:rFonts w:cs="Times New Roman"/>
-          <w:sz w:val="22"/>
-          <w:szCs w:val="22"/>
-        </w:rPr>
-        <w:t xml:space="preserve"> being driven by entropy or enthalpy was able to be determined. </w:t>
-      </w:r>
-      <w:r>
-        <w:rPr>
-          <w:sz w:val="22"/>
-          <w:szCs w:val="22"/>
-        </w:rPr>
-        <w:t>The last piece of this project to be considered was to finally conclude which of the two proposed mechanisms is more thermodynamically favorable. To ma</w:t>
-      </w:r>
-      <w:r>
-        <w:rPr>
-          <w:sz w:val="22"/>
-          <w:szCs w:val="22"/>
-        </w:rPr>
-        <w:t>ke an argument that mechanism #2</w:t>
-      </w:r>
-      <w:r>
-        <w:rPr>
-          <w:sz w:val="22"/>
-          <w:szCs w:val="22"/>
-        </w:rPr>
-        <w:t xml:space="preserve"> is the more favorable of the two </w:t>
-      </w:r>
-      <w:r>
-        <w:rPr>
-          <w:sz w:val="22"/>
-          <w:szCs w:val="22"/>
-        </w:rPr>
-        <w:t xml:space="preserve">which were proposed, </w:t>
-      </w:r>
-      <w:r>
-        <w:rPr>
-          <w:sz w:val="22"/>
-          <w:szCs w:val="22"/>
-        </w:rPr>
-        <w:t xml:space="preserve">I will use an adaptation of the Arrhenius equation which gives, </w:t>
-      </w:r>
-      <m:oMath>
-        <m:r>
-          <w:rPr>
-            <w:rFonts w:ascii="Cambria Math" w:hAnsi="Cambria Math"/>
-            <w:color w:val="000000" w:themeColor="text1"/>
-            <w:sz w:val="22"/>
-            <w:szCs w:val="22"/>
-          </w:rPr>
-          <m:t xml:space="preserve">k </m:t>
-        </m:r>
-      </m:oMath>
-      <w:r>
-        <w:rPr>
-          <w:rFonts w:ascii="Cambria Math" w:eastAsia="MS Mincho" w:hAnsi="Cambria Math" w:cs="MS Mincho"/>
-          <w:color w:val="000000" w:themeColor="text1"/>
-          <w:sz w:val="22"/>
-          <w:szCs w:val="22"/>
-          <w:shd w:val="clear" w:color="auto" w:fill="FFFFFF"/>
-        </w:rPr>
-        <w:t>∝</w:t>
-      </w:r>
-      <m:oMath>
-        <m:r>
-          <w:rPr>
-            <w:rFonts w:ascii="Cambria Math" w:eastAsia="MS Mincho" w:hAnsi="Cambria Math" w:cs="MS Mincho"/>
-            <w:color w:val="000000" w:themeColor="text1"/>
-            <w:sz w:val="22"/>
-            <w:szCs w:val="22"/>
-            <w:shd w:val="clear" w:color="auto" w:fill="FFFFFF"/>
-          </w:rPr>
-          <m:t xml:space="preserve"> exp</m:t>
-        </m:r>
-        <m:f>
-          <m:fPr>
-            <m:ctrlPr>
-              <w:rPr>
-                <w:rFonts w:ascii="Cambria Math" w:eastAsia="MS Mincho" w:hAnsi="Cambria Math" w:cs="MS Mincho"/>
-                <w:i/>
-                <w:color w:val="000000" w:themeColor="text1"/>
-                <w:sz w:val="22"/>
-                <w:szCs w:val="22"/>
-                <w:shd w:val="clear" w:color="auto" w:fill="FFFFFF"/>
-              </w:rPr>
-            </m:ctrlPr>
-          </m:fPr>
-          <m:num>
-            <m:r>
-              <w:rPr>
-                <w:rFonts w:ascii="Cambria Math" w:eastAsia="MS Mincho" w:hAnsi="Cambria Math" w:cs="MS Mincho"/>
-                <w:color w:val="000000" w:themeColor="text1"/>
-                <w:sz w:val="22"/>
-                <w:szCs w:val="22"/>
-                <w:shd w:val="clear" w:color="auto" w:fill="FFFFFF"/>
-              </w:rPr>
-              <m:t>-∆G</m:t>
-            </m:r>
-          </m:num>
-          <m:den>
-            <m:r>
-              <w:rPr>
-                <w:rFonts w:ascii="Cambria Math" w:eastAsia="MS Mincho" w:hAnsi="Cambria Math" w:cs="MS Mincho"/>
-                <w:color w:val="000000" w:themeColor="text1"/>
-                <w:sz w:val="22"/>
-                <w:szCs w:val="22"/>
-                <w:shd w:val="clear" w:color="auto" w:fill="FFFFFF"/>
-              </w:rPr>
-              <m:t>RT</m:t>
-            </m:r>
-          </m:den>
-        </m:f>
-        <m:r>
-          <w:rPr>
-            <w:rFonts w:ascii="Cambria Math" w:eastAsia="MS Mincho" w:hAnsi="Cambria Math" w:cs="MS Mincho"/>
-            <w:color w:val="000000" w:themeColor="text1"/>
-            <w:sz w:val="22"/>
-            <w:szCs w:val="22"/>
-            <w:shd w:val="clear" w:color="auto" w:fill="FFFFFF"/>
-          </w:rPr>
-          <m:t xml:space="preserve"> [7]</m:t>
-        </m:r>
-      </m:oMath>
-      <w:r>
-        <w:rPr>
-          <w:rFonts w:eastAsia="MS Mincho" w:cs="MS Mincho"/>
-          <w:color w:val="000000" w:themeColor="text1"/>
-          <w:sz w:val="22"/>
-          <w:szCs w:val="22"/>
-          <w:shd w:val="clear" w:color="auto" w:fill="FFFFFF"/>
-        </w:rPr>
-        <w:t>.</w:t>
-      </w:r>
-    </w:p>
-    <w:p>
-      <w:pPr>
-        <w:rPr>
-          <w:b/>
-          <w:sz w:val="22"/>
-          <w:szCs w:val="22"/>
-          <w:u w:val="single"/>
-        </w:rPr>
-      </w:pPr>
-    </w:p>
-    <w:p>
-      <w:pPr>
-        <w:rPr>
-          <w:b/>
-          <w:sz w:val="22"/>
-          <w:szCs w:val="22"/>
-          <w:u w:val="single"/>
-        </w:rPr>
-      </w:pPr>
-      <w:r>
-        <w:rPr>
-          <w:b/>
-          <w:sz w:val="22"/>
-          <w:szCs w:val="22"/>
-          <w:u w:val="single"/>
-        </w:rPr>
-        <w:t>Computational Details</w:t>
-      </w:r>
-    </w:p>
-    <w:p>
-      <w:pPr>
-        <w:ind w:firstLine="720"/>
-        <w:rPr>
-          <w:rFonts w:eastAsia="Times New Roman" w:cs="Times New Roman"/>
-          <w:color w:val="000000"/>
-          <w:sz w:val="22"/>
-          <w:szCs w:val="22"/>
-          <w:shd w:val="clear" w:color="auto" w:fill="FFFFFF"/>
-        </w:rPr>
-      </w:pPr>
-      <w:r>
-        <w:rPr>
-          <w:rFonts w:cs="Times New Roman"/>
-          <w:sz w:val="22"/>
-          <w:szCs w:val="22"/>
-        </w:rPr>
-        <w:t xml:space="preserve">The projects goal was to be executed by using collected electronic structure calculations to compare the thermodynamics of both </w:t>
-      </w:r>
-      <w:r>
-        <w:rPr>
-          <w:rFonts w:cs="Times New Roman"/>
-          <w:sz w:val="22"/>
-          <w:szCs w:val="22"/>
-        </w:rPr>
-        <w:t>proposed mechanisms in order to make a determination of</w:t>
-      </w:r>
-      <w:r>
-        <w:rPr>
-          <w:rFonts w:cs="Times New Roman"/>
-          <w:sz w:val="22"/>
-          <w:szCs w:val="22"/>
-        </w:rPr>
-        <w:t xml:space="preserve"> which is the most favorable</w:t>
-      </w:r>
-      <w:r>
-        <w:rPr>
-          <w:rFonts w:cs="Times New Roman"/>
-          <w:sz w:val="22"/>
-          <w:szCs w:val="22"/>
-        </w:rPr>
-        <w:t xml:space="preserve"> in terms of thermodynamics. The calculations detailed in the previous paragraph were executed using an advanced computer software program known as GaussView</w:t>
-      </w:r>
-      <w:r>
-        <w:rPr>
-          <w:rFonts w:cs="Times New Roman"/>
-          <w:sz w:val="22"/>
-          <w:szCs w:val="22"/>
-        </w:rPr>
-        <w:t xml:space="preserve"> (we used Version 16)</w:t>
-      </w:r>
-      <w:r>
-        <w:rPr>
-          <w:rFonts w:cs="Times New Roman"/>
-          <w:sz w:val="22"/>
-          <w:szCs w:val="22"/>
-        </w:rPr>
-        <w:t xml:space="preserve">. </w:t>
-      </w:r>
-      <w:r>
-        <w:rPr>
-          <w:rFonts w:eastAsia="Times New Roman" w:cs="Times New Roman"/>
-          <w:color w:val="000000"/>
-          <w:sz w:val="22"/>
-          <w:szCs w:val="22"/>
-          <w:shd w:val="clear" w:color="auto" w:fill="FFFFFF"/>
-        </w:rPr>
-        <w:t>GaussView's Builder palette makes constructing molecules simple and fast. Having both of the mechanism pathways defined at the start of the project</w:t>
-      </w:r>
-      <w:r>
-        <w:rPr>
-          <w:rFonts w:eastAsia="Times New Roman" w:cs="Times New Roman"/>
-          <w:color w:val="000000"/>
-          <w:sz w:val="22"/>
-          <w:szCs w:val="22"/>
-          <w:shd w:val="clear" w:color="auto" w:fill="FFFFFF"/>
-        </w:rPr>
-        <w:t>,</w:t>
-      </w:r>
-      <w:r>
-        <w:rPr>
-          <w:rFonts w:eastAsia="Times New Roman" w:cs="Times New Roman"/>
-          <w:color w:val="000000"/>
-          <w:sz w:val="22"/>
-          <w:szCs w:val="22"/>
-          <w:shd w:val="clear" w:color="auto" w:fill="FFFFFF"/>
-        </w:rPr>
-        <w:t xml:space="preserve"> it was clear exactly which molecules then had to be built within the program. Each given molecule was built by simply selecting the desired ring or atom from GaussView's Rings palette and element table, then </w:t>
-      </w:r>
-      <w:r>
-        <w:rPr>
-          <w:rFonts w:eastAsia="Times New Roman" w:cs="Times New Roman"/>
-          <w:color w:val="000000"/>
-          <w:sz w:val="22"/>
-          <w:szCs w:val="22"/>
-          <w:shd w:val="clear" w:color="auto" w:fill="FFFFFF"/>
-        </w:rPr>
-        <w:t xml:space="preserve">by </w:t>
-      </w:r>
-      <w:r>
-        <w:rPr>
-          <w:rFonts w:eastAsia="Times New Roman" w:cs="Times New Roman"/>
-          <w:color w:val="000000"/>
-          <w:sz w:val="22"/>
-          <w:szCs w:val="22"/>
-          <w:shd w:val="clear" w:color="auto" w:fill="FFFFFF"/>
-        </w:rPr>
-        <w:t xml:space="preserve">clicking on an existing atom to add to the overall structure. </w:t>
-      </w:r>
-      <w:r>
-        <w:rPr>
-          <w:rFonts w:cs="Times New Roman"/>
-          <w:sz w:val="22"/>
-          <w:szCs w:val="22"/>
-        </w:rPr>
-        <w:t>Once all given molecules we</w:t>
-      </w:r>
-      <w:r>
-        <w:rPr>
-          <w:rFonts w:cs="Times New Roman"/>
-          <w:sz w:val="22"/>
-          <w:szCs w:val="22"/>
-        </w:rPr>
-        <w:t>re built within the program (</w:t>
-      </w:r>
-      <w:r>
-        <w:rPr>
-          <w:rFonts w:cs="Times New Roman"/>
-          <w:sz w:val="22"/>
-          <w:szCs w:val="22"/>
-        </w:rPr>
-        <w:t>therefore an input file for each</w:t>
-      </w:r>
-      <w:r>
-        <w:rPr>
-          <w:rFonts w:eastAsia="Times New Roman" w:cs="Times New Roman"/>
-          <w:color w:val="000000"/>
-          <w:sz w:val="22"/>
-          <w:szCs w:val="22"/>
-          <w:shd w:val="clear" w:color="auto" w:fill="FFFFFF"/>
-        </w:rPr>
-        <w:t xml:space="preserve"> </w:t>
-      </w:r>
-      <w:r>
-        <w:rPr>
-          <w:rFonts w:cs="Times New Roman"/>
-          <w:sz w:val="22"/>
-          <w:szCs w:val="22"/>
-        </w:rPr>
-        <w:t>was created</w:t>
-      </w:r>
-      <w:r>
-        <w:rPr>
-          <w:rFonts w:cs="Times New Roman"/>
-          <w:sz w:val="22"/>
-          <w:szCs w:val="22"/>
-        </w:rPr>
-        <w:t>)</w:t>
-      </w:r>
-      <w:r>
-        <w:rPr>
-          <w:rFonts w:cs="Times New Roman"/>
-          <w:sz w:val="22"/>
-          <w:szCs w:val="22"/>
-        </w:rPr>
-        <w:t xml:space="preserve">, the next step involved setting up calculation parameters to be able to submit calculations. For the purposes of this report and the thermodynamic properties of interest, three different calculations jobs were submitted for each molecule present within the mechanisms: geometry optimization, energy, and lastly optimization and frequency paired together.  </w:t>
-      </w:r>
-    </w:p>
-    <w:p>
-      <w:pPr>
-        <w:ind w:firstLine="720"/>
-        <w:rPr>
-          <w:rFonts w:cs="Times New Roman"/>
-          <w:sz w:val="22"/>
-          <w:szCs w:val="22"/>
-        </w:rPr>
-      </w:pPr>
-      <w:r>
-        <w:rPr>
-          <w:rFonts w:cs="Times New Roman"/>
-          <w:sz w:val="22"/>
-          <w:szCs w:val="22"/>
-        </w:rPr>
-        <w:t>The first step in submitting a calculation job within GaussView was to choose the job type, which in this case was any of the three just mentioned. Once the job type was selected, next the program prompts the user to choose both a method and basis set. For all molecules, the method for optimization calculations was the Hartree-Fock method with the lowest basis set of 3-21G [3]. For submitting calculations for energy, a more in-depth basis set was needed in order to handle the larger output of this type. To accomplish this there was a gradual build up (in order to avoid the failed convergence of calculation) in basis set from 3-21G to in the final stages 6</w:t>
-      </w:r>
-      <w:r>
-        <w:rPr>
-          <w:rFonts w:cs="Times New Roman"/>
-          <w:sz w:val="22"/>
-          <w:szCs w:val="22"/>
-        </w:rPr>
-        <w:t>-</w:t>
-      </w:r>
-      <w:r>
-        <w:rPr>
-          <w:rFonts w:cs="Times New Roman"/>
-          <w:sz w:val="22"/>
-          <w:szCs w:val="22"/>
-        </w:rPr>
-        <w:t>311G</w:t>
-      </w:r>
-      <w:r>
-        <w:rPr>
-          <w:rFonts w:cs="Times New Roman"/>
-          <w:sz w:val="22"/>
-          <w:szCs w:val="22"/>
-        </w:rPr>
-        <w:t xml:space="preserve"> (along with specified 2d, 2p)</w:t>
-      </w:r>
-      <w:r>
-        <w:rPr>
-          <w:rFonts w:cs="Times New Roman"/>
-          <w:sz w:val="22"/>
-          <w:szCs w:val="22"/>
-        </w:rPr>
-        <w:t xml:space="preserve"> [4]. Besides adjusting the basis set the overall method was also changed in order to accommodate energy calculations</w:t>
-      </w:r>
-      <w:r>
-        <w:rPr>
-          <w:rFonts w:cs="Times New Roman"/>
-          <w:sz w:val="22"/>
-          <w:szCs w:val="22"/>
-        </w:rPr>
-        <w:t xml:space="preserve">, from </w:t>
-      </w:r>
-      <w:r>
-        <w:rPr>
-          <w:rFonts w:cs="Times New Roman"/>
-          <w:sz w:val="22"/>
-          <w:szCs w:val="22"/>
-        </w:rPr>
-        <w:t xml:space="preserve">Hartree-Fock to </w:t>
-      </w:r>
-      <w:r>
-        <w:rPr>
-          <w:rFonts w:cs="Times New Roman"/>
-          <w:sz w:val="22"/>
-          <w:szCs w:val="22"/>
-        </w:rPr>
-        <w:t xml:space="preserve">the </w:t>
-      </w:r>
-      <w:r>
-        <w:rPr>
-          <w:rFonts w:cs="Times New Roman"/>
-          <w:sz w:val="22"/>
-          <w:szCs w:val="22"/>
-        </w:rPr>
-        <w:t>density functional theory (commonly abbreviated as DFT). Another parameter set for both the energy and optimization frequency calculations (besides using DFT) was the level of theory</w:t>
-      </w:r>
-      <w:r>
-        <w:rPr>
-          <w:rFonts w:cs="Times New Roman"/>
-          <w:sz w:val="22"/>
-          <w:szCs w:val="22"/>
-        </w:rPr>
-        <w:t>,</w:t>
-      </w:r>
-      <w:r>
-        <w:rPr>
-          <w:rFonts w:cs="Times New Roman"/>
-          <w:sz w:val="22"/>
-          <w:szCs w:val="22"/>
-        </w:rPr>
-        <w:t xml:space="preserve"> which </w:t>
-      </w:r>
-      <w:r>
-        <w:rPr>
-          <w:rFonts w:cs="Times New Roman"/>
-          <w:sz w:val="22"/>
-          <w:szCs w:val="22"/>
-        </w:rPr>
-        <w:t xml:space="preserve">in </w:t>
-      </w:r>
-      <w:r>
-        <w:rPr>
-          <w:rFonts w:cs="Times New Roman"/>
-          <w:sz w:val="22"/>
-          <w:szCs w:val="22"/>
-        </w:rPr>
-        <w:t>the case of the project was B3LYP.</w:t>
-      </w:r>
-    </w:p>
-    <w:p>
-      <w:pPr>
-        <w:ind w:firstLine="720"/>
-        <w:rPr>
-          <w:rFonts w:eastAsia="Times New Roman" w:cs="Times New Roman"/>
-          <w:color w:val="000000" w:themeColor="text1"/>
-          <w:sz w:val="22"/>
-          <w:szCs w:val="22"/>
-        </w:rPr>
-      </w:pPr>
-      <w:r>
-        <w:rPr>
-          <w:rFonts w:eastAsia="Times New Roman" w:cs="Times New Roman"/>
-          <w:color w:val="000000" w:themeColor="text1"/>
-          <w:sz w:val="22"/>
-          <w:szCs w:val="22"/>
-        </w:rPr>
-        <w:t xml:space="preserve">When a </w:t>
-      </w:r>
-      <w:r>
-        <w:rPr>
-          <w:rFonts w:eastAsia="Times New Roman" w:cs="Times New Roman"/>
-          <w:color w:val="000000" w:themeColor="text1"/>
-          <w:sz w:val="22"/>
-          <w:szCs w:val="22"/>
-        </w:rPr>
-        <w:t xml:space="preserve">Gaussian </w:t>
-      </w:r>
-      <w:r>
-        <w:rPr>
-          <w:rFonts w:eastAsia="Times New Roman" w:cs="Times New Roman"/>
-          <w:color w:val="000000" w:themeColor="text1"/>
-          <w:sz w:val="22"/>
-          <w:szCs w:val="22"/>
-        </w:rPr>
-        <w:t>calculation job is finished running, one</w:t>
-      </w:r>
-      <w:r>
-        <w:rPr>
-          <w:rFonts w:eastAsia="Times New Roman" w:cs="Times New Roman"/>
-          <w:color w:val="000000" w:themeColor="text1"/>
-          <w:sz w:val="22"/>
-          <w:szCs w:val="22"/>
-        </w:rPr>
-        <w:t xml:space="preserve"> will</w:t>
-      </w:r>
-      <w:r>
-        <w:rPr>
-          <w:rFonts w:eastAsia="Times New Roman" w:cs="Times New Roman"/>
-          <w:color w:val="000000" w:themeColor="text1"/>
-          <w:sz w:val="22"/>
-          <w:szCs w:val="22"/>
-        </w:rPr>
-        <w:t xml:space="preserve"> receive a message in GaussView which will allow for the viewing of </w:t>
-      </w:r>
-      <w:r>
-        <w:rPr>
-          <w:rFonts w:eastAsia="Times New Roman" w:cs="Times New Roman"/>
-          <w:color w:val="000000" w:themeColor="text1"/>
-          <w:sz w:val="22"/>
-          <w:szCs w:val="22"/>
-        </w:rPr>
-        <w:t>an output file. For this project it was the “.chk” file of the optimization frequency calculation which gave thermodynamic data which was then manipula</w:t>
-      </w:r>
-      <w:r>
-        <w:rPr>
-          <w:rFonts w:eastAsia="Times New Roman" w:cs="Times New Roman"/>
-          <w:color w:val="000000" w:themeColor="text1"/>
-          <w:sz w:val="22"/>
-          <w:szCs w:val="22"/>
-        </w:rPr>
-        <w:t xml:space="preserve">ted </w:t>
-      </w:r>
-      <w:r>
-        <w:rPr>
-          <w:rFonts w:eastAsia="Times New Roman" w:cs="Times New Roman"/>
-          <w:color w:val="000000" w:themeColor="text1"/>
-          <w:sz w:val="22"/>
-          <w:szCs w:val="22"/>
-        </w:rPr>
-        <w:t xml:space="preserve">for analysis purposes. The same process detailed above was repeated across all given molecules. More in depth information regarding GaussView and how it was implemented for this project including details about basis sets, job types, and methods can be found in the supplemental information section. </w:t>
-      </w:r>
-    </w:p>
-    <w:p>
-      <w:pPr>
-        <w:rPr>
-          <w:b/>
-          <w:sz w:val="22"/>
-          <w:szCs w:val="22"/>
-          <w:u w:val="single"/>
-        </w:rPr>
-      </w:pPr>
-    </w:p>
-    <w:p>
-      <w:pPr>
-        <w:rPr>
-          <w:b/>
-          <w:sz w:val="22"/>
-          <w:szCs w:val="22"/>
-          <w:u w:val="single"/>
-        </w:rPr>
-      </w:pPr>
-      <w:r>
-        <w:rPr>
-          <w:b/>
-          <w:sz w:val="22"/>
-          <w:szCs w:val="22"/>
-          <w:u w:val="single"/>
-        </w:rPr>
-        <w:t>Results and Discussion</w:t>
-      </w:r>
-    </w:p>
-    <w:p>
-      <w:pPr>
-        <w:ind w:firstLine="720"/>
-        <w:rPr>
-          <w:rFonts w:cs="Times New Roman"/>
-          <w:sz w:val="22"/>
-          <w:szCs w:val="22"/>
-        </w:rPr>
-      </w:pPr>
-      <w:r>
-        <w:rPr>
-          <w:rFonts w:cs="Times New Roman"/>
-          <w:sz w:val="22"/>
-          <w:szCs w:val="22"/>
-        </w:rPr>
-        <w:t xml:space="preserve">The focus of this project was centered around determining which proposed mechanism was most favorable based on thermodynamics for a given dehydration reaction. While two mechanisms </w:t>
-      </w:r>
-      <w:r>
-        <w:rPr>
-          <w:rFonts w:cs="Times New Roman"/>
-          <w:sz w:val="22"/>
-          <w:szCs w:val="22"/>
-        </w:rPr>
-        <w:lastRenderedPageBreak/>
-        <w:t>have been proposed for the reaction, the group proposing the mechanisms suggests that the second scheme is unlikely because secondary alcohols dehydrate by an E</w:t>
-      </w:r>
-      <w:r>
-        <w:rPr>
-          <w:rFonts w:cs="Times New Roman"/>
-          <w:sz w:val="22"/>
-          <w:szCs w:val="22"/>
-          <w:vertAlign w:val="subscript"/>
-        </w:rPr>
-        <w:t>1</w:t>
-      </w:r>
-      <w:r>
-        <w:rPr>
-          <w:rFonts w:cs="Times New Roman"/>
-          <w:sz w:val="22"/>
-          <w:szCs w:val="22"/>
-        </w:rPr>
-        <w:t xml:space="preserve"> mechanism and not an E</w:t>
-      </w:r>
-      <w:r>
-        <w:rPr>
-          <w:rFonts w:cs="Times New Roman"/>
-          <w:sz w:val="22"/>
-          <w:szCs w:val="22"/>
-          <w:vertAlign w:val="subscript"/>
-        </w:rPr>
-        <w:t>2</w:t>
-      </w:r>
-      <w:r>
-        <w:rPr>
-          <w:rFonts w:cs="Times New Roman"/>
-          <w:sz w:val="22"/>
-          <w:szCs w:val="22"/>
-        </w:rPr>
-        <w:t xml:space="preserve"> mechanism. </w:t>
-      </w:r>
-      <w:r>
-        <w:rPr>
-          <w:rFonts w:cs="Times New Roman"/>
-          <w:sz w:val="22"/>
-          <w:szCs w:val="22"/>
-        </w:rPr>
-        <w:t xml:space="preserve">This led to the goal of this report being to </w:t>
-      </w:r>
-      <w:r>
-        <w:rPr>
-          <w:rFonts w:cs="Times New Roman"/>
-          <w:sz w:val="22"/>
-          <w:szCs w:val="22"/>
-        </w:rPr>
-        <w:t>use collected electronic structure calculations to compare the thermodynamics of both mechanisms and then therefore determine which is the most likely in terms of thermodynamics. In order to make a logical argument for which mechanism is more thermodynamically favorable, there were several key variables that needed to be determined for each reaction scheme. The first being the change in internal energy, enthalpy, free energy</w:t>
-      </w:r>
-      <w:r>
-        <w:rPr>
-          <w:rFonts w:cs="Times New Roman"/>
-          <w:sz w:val="22"/>
-          <w:szCs w:val="22"/>
-        </w:rPr>
-        <w:t>,</w:t>
-      </w:r>
-      <w:r>
-        <w:rPr>
-          <w:rFonts w:cs="Times New Roman"/>
-          <w:sz w:val="22"/>
-          <w:szCs w:val="22"/>
-        </w:rPr>
-        <w:t xml:space="preserve"> and entropy not only for the overall reaction but also for </w:t>
-      </w:r>
-      <w:r>
-        <w:rPr>
-          <w:rFonts w:cs="Times New Roman"/>
-          <w:sz w:val="22"/>
-          <w:szCs w:val="22"/>
-        </w:rPr>
-        <w:t xml:space="preserve">the </w:t>
-      </w:r>
-      <w:r>
-        <w:rPr>
-          <w:rFonts w:cs="Times New Roman"/>
-          <w:sz w:val="22"/>
-          <w:szCs w:val="22"/>
-        </w:rPr>
-        <w:t>individual step</w:t>
-      </w:r>
-      <w:r>
-        <w:rPr>
-          <w:rFonts w:cs="Times New Roman"/>
-          <w:sz w:val="22"/>
-          <w:szCs w:val="22"/>
-        </w:rPr>
-        <w:t>s</w:t>
-      </w:r>
-      <w:r>
-        <w:rPr>
-          <w:rFonts w:cs="Times New Roman"/>
-          <w:sz w:val="22"/>
-          <w:szCs w:val="22"/>
-        </w:rPr>
-        <w:t xml:space="preserve"> within each reaction scheme. Using the calculated values of each variable previously mentioned, whether the overall reaction and the individual steps are being driven by entropy or enthalpy was </w:t>
-      </w:r>
-      <w:r>
-        <w:rPr>
-          <w:rFonts w:cs="Times New Roman"/>
-          <w:sz w:val="22"/>
-          <w:szCs w:val="22"/>
-        </w:rPr>
-        <w:t xml:space="preserve">then </w:t>
-      </w:r>
-      <w:r>
-        <w:rPr>
-          <w:rFonts w:cs="Times New Roman"/>
-          <w:sz w:val="22"/>
-          <w:szCs w:val="22"/>
-        </w:rPr>
-        <w:t>able to be determined.</w:t>
-      </w:r>
-    </w:p>
-    <w:p>
-      <w:pPr>
-        <w:ind w:firstLine="720"/>
-        <w:rPr>
-          <w:rFonts w:cs="Times New Roman"/>
-          <w:sz w:val="22"/>
-          <w:szCs w:val="22"/>
-        </w:rPr>
-      </w:pPr>
     </w:p>
     <w:p>
       <w:pPr>
@@ -1889,18 +1001,21 @@
         <w:jc w:val="center"/>
         <w:rPr>
           <w:rFonts w:cs="Times New Roman"/>
-        </w:rPr>
-      </w:pPr>
-      <w:r>
-        <w:rPr>
-          <w:rFonts w:cs="Times New Roman"/>
+          <w:sz w:val="22"/>
+          <w:szCs w:val="22"/>
+        </w:rPr>
+      </w:pPr>
+      <w:r>
+        <w:rPr>
+          <w:b/>
           <w:noProof/>
         </w:rPr>
+        <w:lastRenderedPageBreak/>
         <w:drawing>
-          <wp:inline distT="0" distB="0" distL="0" distR="0" wp14:anchorId="3F14CCC4" wp14:editId="6D684DC5">
-            <wp:extent cx="3347976" cy="1132840"/>
-            <wp:effectExtent l="76200" t="76200" r="157480" b="162560"/>
-            <wp:docPr id="4" name="Picture 4" descr="../../Desktop/OVERALL%20RXN.png"/>
+          <wp:inline distT="0" distB="0" distL="0" distR="0" wp14:anchorId="61F813ED" wp14:editId="0D8B32C6">
+            <wp:extent cx="3409601" cy="2320009"/>
+            <wp:effectExtent l="76200" t="76200" r="146685" b="144145"/>
+            <wp:docPr id="7" name="Picture 7" descr="../../Desktop/MECHANISM%20%231.png"/>
             <wp:cNvGraphicFramePr>
               <a:graphicFrameLocks xmlns:a="http://schemas.openxmlformats.org/drawingml/2006/main" noChangeAspect="1"/>
             </wp:cNvGraphicFramePr>
@@ -1908,7 +1023,7 @@
               <a:graphicData uri="http://schemas.openxmlformats.org/drawingml/2006/picture">
                 <pic:pic xmlns:pic="http://schemas.openxmlformats.org/drawingml/2006/picture">
                   <pic:nvPicPr>
-                    <pic:cNvPr id="0" name="Picture 3" descr="../../Desktop/OVERALL%20RXN.png"/>
+                    <pic:cNvPr id="0" name="Picture 2" descr="../../Desktop/MECHANISM%20%231.png"/>
                     <pic:cNvPicPr>
                       <a:picLocks noChangeAspect="1" noChangeArrowheads="1"/>
                     </pic:cNvPicPr>
@@ -1929,7 +1044,7 @@
                   <pic:spPr bwMode="auto">
                     <a:xfrm>
                       <a:off x="0" y="0"/>
-                      <a:ext cx="3502866" cy="1185249"/>
+                      <a:ext cx="3711349" cy="2525328"/>
                     </a:xfrm>
                     <a:prstGeom prst="rect">
                       <a:avLst/>
@@ -1960,7 +1075,6 @@
       <w:pPr>
         <w:jc w:val="center"/>
         <w:rPr>
-          <w:rFonts w:ascii="Times New Roman" w:hAnsi="Times New Roman" w:cs="Times New Roman"/>
           <w:sz w:val="21"/>
           <w:szCs w:val="21"/>
         </w:rPr>
@@ -1972,13 +1086,970 @@
           <w:szCs w:val="21"/>
           <w:u w:val="single"/>
         </w:rPr>
-        <w:t>Figure 2.</w:t>
+        <w:t>Figure 1.</w:t>
       </w:r>
       <w:r>
         <w:rPr>
           <w:sz w:val="21"/>
           <w:szCs w:val="21"/>
         </w:rPr>
+        <w:t xml:space="preserve"> Proposed thermodynamically unfavorable mechanism #1 scheme for a given dehydration reaction</w:t>
+      </w:r>
+      <w:r>
+        <w:rPr>
+          <w:sz w:val="21"/>
+          <w:szCs w:val="21"/>
+        </w:rPr>
+        <w:t>, said to be most likely to occur by group</w:t>
+      </w:r>
+      <w:r>
+        <w:rPr>
+          <w:sz w:val="21"/>
+          <w:szCs w:val="21"/>
+        </w:rPr>
+        <w:t xml:space="preserve">. </w:t>
+      </w:r>
+    </w:p>
+    <w:p>
+      <w:pPr>
+        <w:jc w:val="center"/>
+        <w:rPr>
+          <w:rFonts w:ascii="Times New Roman" w:hAnsi="Times New Roman" w:cs="Times New Roman"/>
+          <w:sz w:val="21"/>
+          <w:szCs w:val="21"/>
+        </w:rPr>
+      </w:pPr>
+    </w:p>
+    <w:p>
+      <w:pPr>
+        <w:ind w:firstLine="720"/>
+        <w:rPr>
+          <w:rFonts w:ascii="Times New Roman" w:hAnsi="Times New Roman" w:cs="Times New Roman"/>
+          <w:sz w:val="21"/>
+          <w:szCs w:val="21"/>
+        </w:rPr>
+      </w:pPr>
+      <w:r>
+        <w:rPr>
+          <w:rFonts w:cs="Times New Roman"/>
+          <w:sz w:val="22"/>
+          <w:szCs w:val="22"/>
+        </w:rPr>
+        <w:t xml:space="preserve">Overall this report aimed </w:t>
+      </w:r>
+      <w:r>
+        <w:rPr>
+          <w:rFonts w:cs="Times New Roman"/>
+          <w:sz w:val="22"/>
+          <w:szCs w:val="22"/>
+        </w:rPr>
+        <w:t>to use collected e</w:t>
+      </w:r>
+      <w:r>
+        <w:rPr>
+          <w:rFonts w:cs="Times New Roman"/>
+          <w:sz w:val="22"/>
+          <w:szCs w:val="22"/>
+        </w:rPr>
+        <w:t>lectronic structure calculation data</w:t>
+      </w:r>
+      <w:r>
+        <w:rPr>
+          <w:rFonts w:cs="Times New Roman"/>
+          <w:sz w:val="22"/>
+          <w:szCs w:val="22"/>
+        </w:rPr>
+        <w:t xml:space="preserve"> to compare the thermodynamics of bot</w:t>
+      </w:r>
+      <w:r>
+        <w:rPr>
+          <w:rFonts w:cs="Times New Roman"/>
+          <w:sz w:val="22"/>
+          <w:szCs w:val="22"/>
+        </w:rPr>
+        <w:t xml:space="preserve">h mechanisms and then finally </w:t>
+      </w:r>
+      <w:r>
+        <w:rPr>
+          <w:rFonts w:cs="Times New Roman"/>
+          <w:sz w:val="22"/>
+          <w:szCs w:val="22"/>
+        </w:rPr>
+        <w:t xml:space="preserve">determine which is the most likely in terms of thermodynamics. In order to make a logical argument for which mechanism is more thermodynamically favorable, there were several key variables that needed to be determined for each reaction scheme. The first being the change in internal energy (IE), enthalpy (H), free energy (G) and entropy (S) not only for the overall reaction but also for </w:t>
+      </w:r>
+      <w:r>
+        <w:rPr>
+          <w:rFonts w:cs="Times New Roman"/>
+          <w:sz w:val="22"/>
+          <w:szCs w:val="22"/>
+        </w:rPr>
+        <w:t xml:space="preserve">the </w:t>
+      </w:r>
+      <w:r>
+        <w:rPr>
+          <w:rFonts w:cs="Times New Roman"/>
+          <w:sz w:val="22"/>
+          <w:szCs w:val="22"/>
+        </w:rPr>
+        <w:t>individual step</w:t>
+      </w:r>
+      <w:r>
+        <w:rPr>
+          <w:rFonts w:cs="Times New Roman"/>
+          <w:sz w:val="22"/>
+          <w:szCs w:val="22"/>
+        </w:rPr>
+        <w:t>s</w:t>
+      </w:r>
+      <w:r>
+        <w:rPr>
+          <w:rFonts w:cs="Times New Roman"/>
+          <w:sz w:val="22"/>
+          <w:szCs w:val="22"/>
+        </w:rPr>
+        <w:t xml:space="preserve"> within each reaction scheme. </w:t>
+      </w:r>
+      <w:r>
+        <w:rPr>
+          <w:rFonts w:cs="Times New Roman"/>
+          <w:sz w:val="22"/>
+          <w:szCs w:val="22"/>
+        </w:rPr>
+        <w:t>Using the calculated values of each variable previously mentioned, whether the overall react</w:t>
+      </w:r>
+      <w:r>
+        <w:rPr>
+          <w:rFonts w:cs="Times New Roman"/>
+          <w:sz w:val="22"/>
+          <w:szCs w:val="22"/>
+        </w:rPr>
+        <w:t>ion and the individual steps were</w:t>
+      </w:r>
+      <w:r>
+        <w:rPr>
+          <w:rFonts w:cs="Times New Roman"/>
+          <w:sz w:val="22"/>
+          <w:szCs w:val="22"/>
+        </w:rPr>
+        <w:t xml:space="preserve"> being driven by entropy or enthalpy was able to be determined. </w:t>
+      </w:r>
+      <w:r>
+        <w:rPr>
+          <w:sz w:val="22"/>
+          <w:szCs w:val="22"/>
+        </w:rPr>
+        <w:t>The last piece of this project to be considered was to finally conclude which of the two proposed mechanisms is more thermodynamically favorable. To ma</w:t>
+      </w:r>
+      <w:r>
+        <w:rPr>
+          <w:sz w:val="22"/>
+          <w:szCs w:val="22"/>
+        </w:rPr>
+        <w:t>ke an argument that mechanism #2</w:t>
+      </w:r>
+      <w:r>
+        <w:rPr>
+          <w:sz w:val="22"/>
+          <w:szCs w:val="22"/>
+        </w:rPr>
+        <w:t xml:space="preserve"> is the more favorable of the two </w:t>
+      </w:r>
+      <w:r>
+        <w:rPr>
+          <w:sz w:val="22"/>
+          <w:szCs w:val="22"/>
+        </w:rPr>
+        <w:t xml:space="preserve">which were proposed, </w:t>
+      </w:r>
+      <w:r>
+        <w:rPr>
+          <w:sz w:val="22"/>
+          <w:szCs w:val="22"/>
+        </w:rPr>
+        <w:t xml:space="preserve">I will use an adaptation of the Arrhenius equation which gives, </w:t>
+      </w:r>
+      <m:oMath>
+        <m:r>
+          <w:rPr>
+            <w:rFonts w:ascii="Cambria Math" w:hAnsi="Cambria Math"/>
+            <w:color w:val="000000" w:themeColor="text1"/>
+            <w:sz w:val="22"/>
+            <w:szCs w:val="22"/>
+          </w:rPr>
+          <m:t xml:space="preserve">k </m:t>
+        </m:r>
+      </m:oMath>
+      <w:r>
+        <w:rPr>
+          <w:rFonts w:ascii="Cambria Math" w:eastAsia="MS Mincho" w:hAnsi="Cambria Math" w:cs="MS Mincho"/>
+          <w:color w:val="000000" w:themeColor="text1"/>
+          <w:sz w:val="22"/>
+          <w:szCs w:val="22"/>
+          <w:shd w:val="clear" w:color="auto" w:fill="FFFFFF"/>
+        </w:rPr>
+        <w:t>∝</w:t>
+      </w:r>
+      <m:oMath>
+        <m:r>
+          <w:rPr>
+            <w:rFonts w:ascii="Cambria Math" w:eastAsia="MS Mincho" w:hAnsi="Cambria Math" w:cs="MS Mincho"/>
+            <w:color w:val="000000" w:themeColor="text1"/>
+            <w:sz w:val="22"/>
+            <w:szCs w:val="22"/>
+            <w:shd w:val="clear" w:color="auto" w:fill="FFFFFF"/>
+          </w:rPr>
+          <m:t xml:space="preserve"> exp</m:t>
+        </m:r>
+        <m:f>
+          <m:fPr>
+            <m:ctrlPr>
+              <w:rPr>
+                <w:rFonts w:ascii="Cambria Math" w:eastAsia="MS Mincho" w:hAnsi="Cambria Math" w:cs="MS Mincho"/>
+                <w:i/>
+                <w:color w:val="000000" w:themeColor="text1"/>
+                <w:sz w:val="22"/>
+                <w:szCs w:val="22"/>
+                <w:shd w:val="clear" w:color="auto" w:fill="FFFFFF"/>
+              </w:rPr>
+            </m:ctrlPr>
+          </m:fPr>
+          <m:num>
+            <m:r>
+              <w:rPr>
+                <w:rFonts w:ascii="Cambria Math" w:eastAsia="MS Mincho" w:hAnsi="Cambria Math" w:cs="MS Mincho"/>
+                <w:color w:val="000000" w:themeColor="text1"/>
+                <w:sz w:val="22"/>
+                <w:szCs w:val="22"/>
+                <w:shd w:val="clear" w:color="auto" w:fill="FFFFFF"/>
+              </w:rPr>
+              <m:t>-∆G</m:t>
+            </m:r>
+          </m:num>
+          <m:den>
+            <m:r>
+              <w:rPr>
+                <w:rFonts w:ascii="Cambria Math" w:eastAsia="MS Mincho" w:hAnsi="Cambria Math" w:cs="MS Mincho"/>
+                <w:color w:val="000000" w:themeColor="text1"/>
+                <w:sz w:val="22"/>
+                <w:szCs w:val="22"/>
+                <w:shd w:val="clear" w:color="auto" w:fill="FFFFFF"/>
+              </w:rPr>
+              <m:t>RT</m:t>
+            </m:r>
+          </m:den>
+        </m:f>
+        <m:r>
+          <w:rPr>
+            <w:rFonts w:ascii="Cambria Math" w:eastAsia="MS Mincho" w:hAnsi="Cambria Math" w:cs="MS Mincho"/>
+            <w:color w:val="000000" w:themeColor="text1"/>
+            <w:sz w:val="22"/>
+            <w:szCs w:val="22"/>
+            <w:shd w:val="clear" w:color="auto" w:fill="FFFFFF"/>
+          </w:rPr>
+          <m:t xml:space="preserve"> [7]</m:t>
+        </m:r>
+      </m:oMath>
+      <w:r>
+        <w:rPr>
+          <w:rFonts w:eastAsia="MS Mincho" w:cs="MS Mincho"/>
+          <w:color w:val="000000" w:themeColor="text1"/>
+          <w:sz w:val="22"/>
+          <w:szCs w:val="22"/>
+          <w:shd w:val="clear" w:color="auto" w:fill="FFFFFF"/>
+        </w:rPr>
+        <w:t>.</w:t>
+      </w:r>
+    </w:p>
+    <w:p>
+      <w:pPr>
+        <w:rPr>
+          <w:b/>
+          <w:sz w:val="22"/>
+          <w:szCs w:val="22"/>
+          <w:u w:val="single"/>
+        </w:rPr>
+      </w:pPr>
+    </w:p>
+    <w:p>
+      <w:pPr>
+        <w:rPr>
+          <w:b/>
+          <w:sz w:val="22"/>
+          <w:szCs w:val="22"/>
+          <w:u w:val="single"/>
+        </w:rPr>
+      </w:pPr>
+      <w:r>
+        <w:rPr>
+          <w:b/>
+          <w:sz w:val="22"/>
+          <w:szCs w:val="22"/>
+          <w:u w:val="single"/>
+        </w:rPr>
+        <w:t>Computational Details</w:t>
+      </w:r>
+    </w:p>
+    <w:p>
+      <w:pPr>
+        <w:ind w:firstLine="720"/>
+        <w:rPr>
+          <w:rFonts w:cs="Times New Roman"/>
+          <w:sz w:val="22"/>
+          <w:szCs w:val="22"/>
+        </w:rPr>
+      </w:pPr>
+      <w:r>
+        <w:rPr>
+          <w:rFonts w:cs="Times New Roman"/>
+          <w:sz w:val="22"/>
+          <w:szCs w:val="22"/>
+        </w:rPr>
+        <w:t xml:space="preserve">The projects goal was to be executed by using collected electronic structure calculations to compare the thermodynamics of both </w:t>
+      </w:r>
+      <w:r>
+        <w:rPr>
+          <w:rFonts w:cs="Times New Roman"/>
+          <w:sz w:val="22"/>
+          <w:szCs w:val="22"/>
+        </w:rPr>
+        <w:t>proposed mechanisms in order to make a determination of</w:t>
+      </w:r>
+      <w:r>
+        <w:rPr>
+          <w:rFonts w:cs="Times New Roman"/>
+          <w:sz w:val="22"/>
+          <w:szCs w:val="22"/>
+        </w:rPr>
+        <w:t xml:space="preserve"> which is the most favorable</w:t>
+      </w:r>
+      <w:r>
+        <w:rPr>
+          <w:rFonts w:cs="Times New Roman"/>
+          <w:sz w:val="22"/>
+          <w:szCs w:val="22"/>
+        </w:rPr>
+        <w:t xml:space="preserve"> in terms of thermodynamics. The calculations detailed in the previous paragraph were executed using an advanced computer software program known as GaussView</w:t>
+      </w:r>
+      <w:r>
+        <w:rPr>
+          <w:rFonts w:cs="Times New Roman"/>
+          <w:sz w:val="22"/>
+          <w:szCs w:val="22"/>
+        </w:rPr>
+        <w:t xml:space="preserve"> (we used Version 16)</w:t>
+      </w:r>
+      <w:r>
+        <w:rPr>
+          <w:rFonts w:cs="Times New Roman"/>
+          <w:sz w:val="22"/>
+          <w:szCs w:val="22"/>
+        </w:rPr>
+        <w:t xml:space="preserve">. </w:t>
+      </w:r>
+      <w:r>
+        <w:rPr>
+          <w:rFonts w:eastAsia="Times New Roman" w:cs="Times New Roman"/>
+          <w:color w:val="000000"/>
+          <w:sz w:val="22"/>
+          <w:szCs w:val="22"/>
+          <w:shd w:val="clear" w:color="auto" w:fill="FFFFFF"/>
+        </w:rPr>
+        <w:t>GaussView's Builder palette makes constructing molecules simple and fast. Having both of the mechanism pathways defined at the start of the project</w:t>
+      </w:r>
+      <w:r>
+        <w:rPr>
+          <w:rFonts w:eastAsia="Times New Roman" w:cs="Times New Roman"/>
+          <w:color w:val="000000"/>
+          <w:sz w:val="22"/>
+          <w:szCs w:val="22"/>
+          <w:shd w:val="clear" w:color="auto" w:fill="FFFFFF"/>
+        </w:rPr>
+        <w:t>,</w:t>
+      </w:r>
+      <w:r>
+        <w:rPr>
+          <w:rFonts w:eastAsia="Times New Roman" w:cs="Times New Roman"/>
+          <w:color w:val="000000"/>
+          <w:sz w:val="22"/>
+          <w:szCs w:val="22"/>
+          <w:shd w:val="clear" w:color="auto" w:fill="FFFFFF"/>
+        </w:rPr>
+        <w:t xml:space="preserve"> it was clear exactly which molecules then had to be built within the program. Each given molecule was built by simply selecting the desired ring or atom from GaussView's Rings palette and element table, then </w:t>
+      </w:r>
+      <w:r>
+        <w:rPr>
+          <w:rFonts w:eastAsia="Times New Roman" w:cs="Times New Roman"/>
+          <w:color w:val="000000"/>
+          <w:sz w:val="22"/>
+          <w:szCs w:val="22"/>
+          <w:shd w:val="clear" w:color="auto" w:fill="FFFFFF"/>
+        </w:rPr>
+        <w:t xml:space="preserve">by </w:t>
+      </w:r>
+      <w:r>
+        <w:rPr>
+          <w:rFonts w:eastAsia="Times New Roman" w:cs="Times New Roman"/>
+          <w:color w:val="000000"/>
+          <w:sz w:val="22"/>
+          <w:szCs w:val="22"/>
+          <w:shd w:val="clear" w:color="auto" w:fill="FFFFFF"/>
+        </w:rPr>
+        <w:t xml:space="preserve">clicking on an existing atom to add to the overall structure. </w:t>
+      </w:r>
+      <w:r>
+        <w:rPr>
+          <w:rFonts w:cs="Times New Roman"/>
+          <w:sz w:val="22"/>
+          <w:szCs w:val="22"/>
+        </w:rPr>
+        <w:t>Once all given molecules we</w:t>
+      </w:r>
+      <w:r>
+        <w:rPr>
+          <w:rFonts w:cs="Times New Roman"/>
+          <w:sz w:val="22"/>
+          <w:szCs w:val="22"/>
+        </w:rPr>
+        <w:t>re built within the program (</w:t>
+      </w:r>
+      <w:r>
+        <w:rPr>
+          <w:rFonts w:cs="Times New Roman"/>
+          <w:sz w:val="22"/>
+          <w:szCs w:val="22"/>
+        </w:rPr>
+        <w:t>therefore an input file for each</w:t>
+      </w:r>
+      <w:r>
+        <w:rPr>
+          <w:rFonts w:eastAsia="Times New Roman" w:cs="Times New Roman"/>
+          <w:color w:val="000000"/>
+          <w:sz w:val="22"/>
+          <w:szCs w:val="22"/>
+          <w:shd w:val="clear" w:color="auto" w:fill="FFFFFF"/>
+        </w:rPr>
+        <w:t xml:space="preserve"> </w:t>
+      </w:r>
+      <w:r>
+        <w:rPr>
+          <w:rFonts w:cs="Times New Roman"/>
+          <w:sz w:val="22"/>
+          <w:szCs w:val="22"/>
+        </w:rPr>
+        <w:t>was created</w:t>
+      </w:r>
+      <w:r>
+        <w:rPr>
+          <w:rFonts w:cs="Times New Roman"/>
+          <w:sz w:val="22"/>
+          <w:szCs w:val="22"/>
+        </w:rPr>
+        <w:t>)</w:t>
+      </w:r>
+      <w:r>
+        <w:rPr>
+          <w:rFonts w:cs="Times New Roman"/>
+          <w:sz w:val="22"/>
+          <w:szCs w:val="22"/>
+        </w:rPr>
+        <w:t xml:space="preserve">, the next step involved setting up calculation parameters to be able to submit calculations. For the purposes of this report and the thermodynamic properties of interest, three different calculations jobs were submitted for each molecule present within the mechanisms: geometry optimization, energy, and lastly optimization and frequency paired together.  </w:t>
+      </w:r>
+    </w:p>
+    <w:p>
+      <w:pPr>
+        <w:ind w:firstLine="720"/>
+        <w:rPr>
+          <w:rFonts w:eastAsia="Times New Roman" w:cs="Times New Roman"/>
+          <w:color w:val="000000"/>
+          <w:sz w:val="22"/>
+          <w:szCs w:val="22"/>
+          <w:shd w:val="clear" w:color="auto" w:fill="FFFFFF"/>
+        </w:rPr>
+      </w:pPr>
+    </w:p>
+    <w:p>
+      <w:pPr>
+        <w:ind w:firstLine="720"/>
+        <w:rPr>
+          <w:rFonts w:cs="Times New Roman"/>
+          <w:sz w:val="22"/>
+          <w:szCs w:val="22"/>
+        </w:rPr>
+      </w:pPr>
+      <w:r>
+        <w:rPr>
+          <w:rFonts w:cs="Times New Roman"/>
+          <w:sz w:val="22"/>
+          <w:szCs w:val="22"/>
+        </w:rPr>
+        <w:t xml:space="preserve">The first step in submitting a calculation job within GaussView was to choose the job type, which in this case was any of the three just mentioned. Once the job type was selected, next the program prompts the user to choose both a method and basis set. For all molecules, the method for optimization </w:t>
+      </w:r>
+      <w:r>
+        <w:rPr>
+          <w:rFonts w:cs="Times New Roman"/>
+          <w:sz w:val="22"/>
+          <w:szCs w:val="22"/>
+        </w:rPr>
+        <w:lastRenderedPageBreak/>
+        <w:t>calculations was the Hartree-Fock method with the lowest basis set of 3-21G [3]. For submitting calculations for energy, a more in-depth basis set was needed in order to handle the larger output of this type. To accomplish this there was a gradual build up (in order to avoid the failed convergence of calculation) in basis set from 3-21G to in the final stages 6</w:t>
+      </w:r>
+      <w:r>
+        <w:rPr>
+          <w:rFonts w:cs="Times New Roman"/>
+          <w:sz w:val="22"/>
+          <w:szCs w:val="22"/>
+        </w:rPr>
+        <w:t>-</w:t>
+      </w:r>
+      <w:r>
+        <w:rPr>
+          <w:rFonts w:cs="Times New Roman"/>
+          <w:sz w:val="22"/>
+          <w:szCs w:val="22"/>
+        </w:rPr>
+        <w:t>311G</w:t>
+      </w:r>
+      <w:r>
+        <w:rPr>
+          <w:rFonts w:cs="Times New Roman"/>
+          <w:sz w:val="22"/>
+          <w:szCs w:val="22"/>
+        </w:rPr>
+        <w:t xml:space="preserve"> (along with specified 2d, 2p)</w:t>
+      </w:r>
+      <w:r>
+        <w:rPr>
+          <w:rFonts w:cs="Times New Roman"/>
+          <w:sz w:val="22"/>
+          <w:szCs w:val="22"/>
+        </w:rPr>
+        <w:t xml:space="preserve"> [4]. Besides adjusting the basis set the overall method was also changed in order to accommodate energy calculations</w:t>
+      </w:r>
+      <w:r>
+        <w:rPr>
+          <w:rFonts w:cs="Times New Roman"/>
+          <w:sz w:val="22"/>
+          <w:szCs w:val="22"/>
+        </w:rPr>
+        <w:t xml:space="preserve">, from </w:t>
+      </w:r>
+      <w:r>
+        <w:rPr>
+          <w:rFonts w:cs="Times New Roman"/>
+          <w:sz w:val="22"/>
+          <w:szCs w:val="22"/>
+        </w:rPr>
+        <w:t xml:space="preserve">Hartree-Fock to </w:t>
+      </w:r>
+      <w:r>
+        <w:rPr>
+          <w:rFonts w:cs="Times New Roman"/>
+          <w:sz w:val="22"/>
+          <w:szCs w:val="22"/>
+        </w:rPr>
+        <w:t xml:space="preserve">the </w:t>
+      </w:r>
+      <w:r>
+        <w:rPr>
+          <w:rFonts w:cs="Times New Roman"/>
+          <w:sz w:val="22"/>
+          <w:szCs w:val="22"/>
+        </w:rPr>
+        <w:t>density functional theory (commonly abbreviated as DFT). Another parameter set for both the energy and optimization frequency calculations (besides using DFT) was the level of theory</w:t>
+      </w:r>
+      <w:r>
+        <w:rPr>
+          <w:rFonts w:cs="Times New Roman"/>
+          <w:sz w:val="22"/>
+          <w:szCs w:val="22"/>
+        </w:rPr>
+        <w:t>,</w:t>
+      </w:r>
+      <w:r>
+        <w:rPr>
+          <w:rFonts w:cs="Times New Roman"/>
+          <w:sz w:val="22"/>
+          <w:szCs w:val="22"/>
+        </w:rPr>
+        <w:t xml:space="preserve"> which </w:t>
+      </w:r>
+      <w:r>
+        <w:rPr>
+          <w:rFonts w:cs="Times New Roman"/>
+          <w:sz w:val="22"/>
+          <w:szCs w:val="22"/>
+        </w:rPr>
+        <w:t xml:space="preserve">in </w:t>
+      </w:r>
+      <w:r>
+        <w:rPr>
+          <w:rFonts w:cs="Times New Roman"/>
+          <w:sz w:val="22"/>
+          <w:szCs w:val="22"/>
+        </w:rPr>
+        <w:t>the case of the project was B3LYP.</w:t>
+      </w:r>
+    </w:p>
+    <w:p>
+      <w:pPr>
+        <w:ind w:firstLine="720"/>
+        <w:rPr>
+          <w:rFonts w:cs="Times New Roman"/>
+          <w:sz w:val="22"/>
+          <w:szCs w:val="22"/>
+        </w:rPr>
+      </w:pPr>
+    </w:p>
+    <w:p>
+      <w:pPr>
+        <w:ind w:firstLine="720"/>
+        <w:rPr>
+          <w:rFonts w:eastAsia="Times New Roman" w:cs="Times New Roman"/>
+          <w:color w:val="000000" w:themeColor="text1"/>
+          <w:sz w:val="22"/>
+          <w:szCs w:val="22"/>
+        </w:rPr>
+      </w:pPr>
+      <w:r>
+        <w:rPr>
+          <w:rFonts w:eastAsia="Times New Roman" w:cs="Times New Roman"/>
+          <w:color w:val="000000" w:themeColor="text1"/>
+          <w:sz w:val="22"/>
+          <w:szCs w:val="22"/>
+        </w:rPr>
+        <w:t xml:space="preserve">When a </w:t>
+      </w:r>
+      <w:r>
+        <w:rPr>
+          <w:rFonts w:eastAsia="Times New Roman" w:cs="Times New Roman"/>
+          <w:color w:val="000000" w:themeColor="text1"/>
+          <w:sz w:val="22"/>
+          <w:szCs w:val="22"/>
+        </w:rPr>
+        <w:t xml:space="preserve">Gaussian </w:t>
+      </w:r>
+      <w:r>
+        <w:rPr>
+          <w:rFonts w:eastAsia="Times New Roman" w:cs="Times New Roman"/>
+          <w:color w:val="000000" w:themeColor="text1"/>
+          <w:sz w:val="22"/>
+          <w:szCs w:val="22"/>
+        </w:rPr>
+        <w:t>calculation job is finished running, one</w:t>
+      </w:r>
+      <w:r>
+        <w:rPr>
+          <w:rFonts w:eastAsia="Times New Roman" w:cs="Times New Roman"/>
+          <w:color w:val="000000" w:themeColor="text1"/>
+          <w:sz w:val="22"/>
+          <w:szCs w:val="22"/>
+        </w:rPr>
+        <w:t xml:space="preserve"> will</w:t>
+      </w:r>
+      <w:r>
+        <w:rPr>
+          <w:rFonts w:eastAsia="Times New Roman" w:cs="Times New Roman"/>
+          <w:color w:val="000000" w:themeColor="text1"/>
+          <w:sz w:val="22"/>
+          <w:szCs w:val="22"/>
+        </w:rPr>
+        <w:t xml:space="preserve"> receive a message in GaussView which will allow for the viewing of </w:t>
+      </w:r>
+      <w:r>
+        <w:rPr>
+          <w:rFonts w:eastAsia="Times New Roman" w:cs="Times New Roman"/>
+          <w:color w:val="000000" w:themeColor="text1"/>
+          <w:sz w:val="22"/>
+          <w:szCs w:val="22"/>
+        </w:rPr>
+        <w:t>an output file. For this project it was the “.chk” file of the optimization frequency calculation which gave thermodynamic data which was then manipula</w:t>
+      </w:r>
+      <w:r>
+        <w:rPr>
+          <w:rFonts w:eastAsia="Times New Roman" w:cs="Times New Roman"/>
+          <w:color w:val="000000" w:themeColor="text1"/>
+          <w:sz w:val="22"/>
+          <w:szCs w:val="22"/>
+        </w:rPr>
+        <w:t xml:space="preserve">ted </w:t>
+      </w:r>
+      <w:r>
+        <w:rPr>
+          <w:rFonts w:eastAsia="Times New Roman" w:cs="Times New Roman"/>
+          <w:color w:val="000000" w:themeColor="text1"/>
+          <w:sz w:val="22"/>
+          <w:szCs w:val="22"/>
+        </w:rPr>
+        <w:t xml:space="preserve">for analysis purposes. The same process detailed above was repeated across all given molecules. More in depth information regarding GaussView and how it was implemented for this project including details about basis sets, job types, and methods can be found in the supplemental information section. </w:t>
+      </w:r>
+    </w:p>
+    <w:p>
+      <w:pPr>
+        <w:rPr>
+          <w:b/>
+          <w:sz w:val="22"/>
+          <w:szCs w:val="22"/>
+          <w:u w:val="single"/>
+        </w:rPr>
+      </w:pPr>
+    </w:p>
+    <w:p>
+      <w:pPr>
+        <w:rPr>
+          <w:b/>
+          <w:sz w:val="22"/>
+          <w:szCs w:val="22"/>
+          <w:u w:val="single"/>
+        </w:rPr>
+      </w:pPr>
+      <w:r>
+        <w:rPr>
+          <w:b/>
+          <w:sz w:val="22"/>
+          <w:szCs w:val="22"/>
+          <w:u w:val="single"/>
+        </w:rPr>
+        <w:t>Results and Discussion</w:t>
+      </w:r>
+    </w:p>
+    <w:p>
+      <w:pPr>
+        <w:ind w:firstLine="720"/>
+        <w:rPr>
+          <w:rFonts w:cs="Times New Roman"/>
+          <w:sz w:val="22"/>
+          <w:szCs w:val="22"/>
+        </w:rPr>
+      </w:pPr>
+      <w:r>
+        <w:rPr>
+          <w:rFonts w:cs="Times New Roman"/>
+          <w:sz w:val="22"/>
+          <w:szCs w:val="22"/>
+        </w:rPr>
+        <w:t>The focus of this project was centered around determining which proposed mechanism was most favorable based on thermodynamics for a given dehydration reaction. While two mechanisms have been proposed for the reaction, the group proposing the mechanisms suggests that the second scheme is unlikely because secondary alcohols dehydrate by an E</w:t>
+      </w:r>
+      <w:r>
+        <w:rPr>
+          <w:rFonts w:cs="Times New Roman"/>
+          <w:sz w:val="22"/>
+          <w:szCs w:val="22"/>
+          <w:vertAlign w:val="subscript"/>
+        </w:rPr>
+        <w:t>1</w:t>
+      </w:r>
+      <w:r>
+        <w:rPr>
+          <w:rFonts w:cs="Times New Roman"/>
+          <w:sz w:val="22"/>
+          <w:szCs w:val="22"/>
+        </w:rPr>
+        <w:t xml:space="preserve"> mechanism and not an E</w:t>
+      </w:r>
+      <w:r>
+        <w:rPr>
+          <w:rFonts w:cs="Times New Roman"/>
+          <w:sz w:val="22"/>
+          <w:szCs w:val="22"/>
+          <w:vertAlign w:val="subscript"/>
+        </w:rPr>
+        <w:t>2</w:t>
+      </w:r>
+      <w:r>
+        <w:rPr>
+          <w:rFonts w:cs="Times New Roman"/>
+          <w:sz w:val="22"/>
+          <w:szCs w:val="22"/>
+        </w:rPr>
+        <w:t xml:space="preserve"> mechanism. </w:t>
+      </w:r>
+      <w:r>
+        <w:rPr>
+          <w:rFonts w:cs="Times New Roman"/>
+          <w:sz w:val="22"/>
+          <w:szCs w:val="22"/>
+        </w:rPr>
+        <w:t xml:space="preserve">This led to the goal of this report being to </w:t>
+      </w:r>
+      <w:r>
+        <w:rPr>
+          <w:rFonts w:cs="Times New Roman"/>
+          <w:sz w:val="22"/>
+          <w:szCs w:val="22"/>
+        </w:rPr>
+        <w:t>use collected electronic structure calculations to compare the thermodynamics of both mechanisms and then therefore determine which is the most likely in terms of thermodynamics. In order to make a logical argument for which mechanism is more thermodynamically favorable, there were several key variables that needed to be determined for each reaction scheme. The first being the change in internal energy, enthalpy, free energy</w:t>
+      </w:r>
+      <w:r>
+        <w:rPr>
+          <w:rFonts w:cs="Times New Roman"/>
+          <w:sz w:val="22"/>
+          <w:szCs w:val="22"/>
+        </w:rPr>
+        <w:t>,</w:t>
+      </w:r>
+      <w:r>
+        <w:rPr>
+          <w:rFonts w:cs="Times New Roman"/>
+          <w:sz w:val="22"/>
+          <w:szCs w:val="22"/>
+        </w:rPr>
+        <w:t xml:space="preserve"> and entropy not only for the overall reaction but also for </w:t>
+      </w:r>
+      <w:r>
+        <w:rPr>
+          <w:rFonts w:cs="Times New Roman"/>
+          <w:sz w:val="22"/>
+          <w:szCs w:val="22"/>
+        </w:rPr>
+        <w:t xml:space="preserve">the </w:t>
+      </w:r>
+      <w:r>
+        <w:rPr>
+          <w:rFonts w:cs="Times New Roman"/>
+          <w:sz w:val="22"/>
+          <w:szCs w:val="22"/>
+        </w:rPr>
+        <w:t>individual step</w:t>
+      </w:r>
+      <w:r>
+        <w:rPr>
+          <w:rFonts w:cs="Times New Roman"/>
+          <w:sz w:val="22"/>
+          <w:szCs w:val="22"/>
+        </w:rPr>
+        <w:t>s</w:t>
+      </w:r>
+      <w:r>
+        <w:rPr>
+          <w:rFonts w:cs="Times New Roman"/>
+          <w:sz w:val="22"/>
+          <w:szCs w:val="22"/>
+        </w:rPr>
+        <w:t xml:space="preserve"> within each reaction scheme. Using the calculated values of each variable previously mentioned, whether the overall reaction and the individual steps are being driven by entropy or enthalpy was </w:t>
+      </w:r>
+      <w:r>
+        <w:rPr>
+          <w:rFonts w:cs="Times New Roman"/>
+          <w:sz w:val="22"/>
+          <w:szCs w:val="22"/>
+        </w:rPr>
+        <w:t xml:space="preserve">then </w:t>
+      </w:r>
+      <w:r>
+        <w:rPr>
+          <w:rFonts w:cs="Times New Roman"/>
+          <w:sz w:val="22"/>
+          <w:szCs w:val="22"/>
+        </w:rPr>
+        <w:t>able to be determined.</w:t>
+      </w:r>
+    </w:p>
+    <w:p>
+      <w:pPr>
+        <w:ind w:firstLine="720"/>
+        <w:rPr>
+          <w:rFonts w:cs="Times New Roman"/>
+          <w:sz w:val="22"/>
+          <w:szCs w:val="22"/>
+        </w:rPr>
+      </w:pPr>
+    </w:p>
+    <w:p>
+      <w:pPr>
+        <w:ind w:firstLine="720"/>
+        <w:jc w:val="center"/>
+        <w:rPr>
+          <w:rFonts w:cs="Times New Roman"/>
+        </w:rPr>
+      </w:pPr>
+      <w:r>
+        <w:rPr>
+          <w:rFonts w:cs="Times New Roman"/>
+          <w:noProof/>
+        </w:rPr>
+        <w:drawing>
+          <wp:inline distT="0" distB="0" distL="0" distR="0" wp14:anchorId="3F14CCC4" wp14:editId="3C3CE0A0">
+            <wp:extent cx="3680490" cy="1245351"/>
+            <wp:effectExtent l="76200" t="76200" r="154940" b="151765"/>
+            <wp:docPr id="4" name="Picture 4" descr="../../Desktop/OVERALL%20RXN.png"/>
+            <wp:cNvGraphicFramePr>
+              <a:graphicFrameLocks xmlns:a="http://schemas.openxmlformats.org/drawingml/2006/main" noChangeAspect="1"/>
+            </wp:cNvGraphicFramePr>
+            <a:graphic xmlns:a="http://schemas.openxmlformats.org/drawingml/2006/main">
+              <a:graphicData uri="http://schemas.openxmlformats.org/drawingml/2006/picture">
+                <pic:pic xmlns:pic="http://schemas.openxmlformats.org/drawingml/2006/picture">
+                  <pic:nvPicPr>
+                    <pic:cNvPr id="0" name="Picture 3" descr="../../Desktop/OVERALL%20RXN.png"/>
+                    <pic:cNvPicPr>
+                      <a:picLocks noChangeAspect="1" noChangeArrowheads="1"/>
+                    </pic:cNvPicPr>
+                  </pic:nvPicPr>
+                  <pic:blipFill>
+                    <a:blip r:embed="rId9">
+                      <a:extLst>
+                        <a:ext uri="{28A0092B-C50C-407E-A947-70E740481C1C}">
+                          <a14:useLocalDpi xmlns:a14="http://schemas.microsoft.com/office/drawing/2010/main" val="0"/>
+                        </a:ext>
+                      </a:extLst>
+                    </a:blip>
+                    <a:srcRect/>
+                    <a:stretch>
+                      <a:fillRect/>
+                    </a:stretch>
+                  </pic:blipFill>
+                  <pic:spPr bwMode="auto">
+                    <a:xfrm>
+                      <a:off x="0" y="0"/>
+                      <a:ext cx="3859966" cy="1306080"/>
+                    </a:xfrm>
+                    <a:prstGeom prst="rect">
+                      <a:avLst/>
+                    </a:prstGeom>
+                    <a:ln w="38100" cap="sq">
+                      <a:solidFill>
+                        <a:srgbClr val="000000"/>
+                      </a:solidFill>
+                      <a:prstDash val="solid"/>
+                      <a:miter lim="800000"/>
+                    </a:ln>
+                    <a:effectLst>
+                      <a:outerShdw blurRad="50800" dist="38100" dir="2700000" algn="tl" rotWithShape="0">
+                        <a:srgbClr val="000000">
+                          <a:alpha val="43000"/>
+                        </a:srgbClr>
+                      </a:outerShdw>
+                    </a:effectLst>
+                  </pic:spPr>
+                </pic:pic>
+              </a:graphicData>
+            </a:graphic>
+          </wp:inline>
+        </w:drawing>
+      </w:r>
+    </w:p>
+    <w:p>
+      <w:pPr>
+        <w:jc w:val="center"/>
+        <w:rPr>
+          <w:rFonts w:ascii="Times New Roman" w:hAnsi="Times New Roman" w:cs="Times New Roman"/>
+          <w:sz w:val="21"/>
+          <w:szCs w:val="21"/>
+        </w:rPr>
+      </w:pPr>
+      <w:r>
+        <w:rPr>
+          <w:b/>
+          <w:sz w:val="21"/>
+          <w:szCs w:val="21"/>
+          <w:u w:val="single"/>
+        </w:rPr>
+        <w:t>Figure 2.</w:t>
+      </w:r>
+      <w:r>
+        <w:rPr>
+          <w:sz w:val="21"/>
+          <w:szCs w:val="21"/>
+        </w:rPr>
         <w:t xml:space="preserve"> Overall reaction scheme for the given dehydration reaction. </w:t>
       </w:r>
     </w:p>
@@ -2189,7 +2260,16 @@
           <w:sz w:val="22"/>
           <w:szCs w:val="22"/>
         </w:rPr>
-        <w:t xml:space="preserve"> of free energy for Molecule 1 and H</w:t>
+        <w:t xml:space="preserve"> of free energy for </w:t>
+      </w:r>
+      <w:r>
+        <w:rPr>
+          <w:rFonts w:cs="Times New Roman"/>
+          <w:sz w:val="22"/>
+          <w:szCs w:val="22"/>
+        </w:rPr>
+        <w:lastRenderedPageBreak/>
+        <w:t>Molecule 1 and H</w:t>
       </w:r>
       <w:r>
         <w:rPr>
@@ -3042,17 +3122,6 @@
         <w:ind w:firstLine="720"/>
         <w:jc w:val="center"/>
         <w:rPr>
-          <w:rFonts w:cs="Times New Roman"/>
-          <w:sz w:val="22"/>
-          <w:szCs w:val="22"/>
-        </w:rPr>
-      </w:pPr>
-    </w:p>
-    <w:p>
-      <w:pPr>
-        <w:ind w:firstLine="720"/>
-        <w:jc w:val="center"/>
-        <w:rPr>
           <w:rFonts w:eastAsiaTheme="minorEastAsia" w:cs="Times New Roman"/>
           <w:sz w:val="22"/>
           <w:szCs w:val="22"/>
@@ -3229,7 +3298,6 @@
               <w:sz w:val="22"/>
               <w:szCs w:val="22"/>
             </w:rPr>
-            <w:lastRenderedPageBreak/>
             <m:t>∆</m:t>
           </m:r>
           <m:sSub>
@@ -4089,9 +4157,9 @@
           <w:noProof/>
         </w:rPr>
         <w:drawing>
-          <wp:inline distT="0" distB="0" distL="0" distR="0" wp14:anchorId="15508B2E" wp14:editId="56723CE3">
-            <wp:extent cx="3010535" cy="1938769"/>
-            <wp:effectExtent l="76200" t="76200" r="164465" b="144145"/>
+          <wp:inline distT="0" distB="0" distL="0" distR="0" wp14:anchorId="15508B2E" wp14:editId="01F3D784">
+            <wp:extent cx="3853922" cy="2481908"/>
+            <wp:effectExtent l="76200" t="76200" r="159385" b="160020"/>
             <wp:docPr id="8" name="Picture 8" descr="../../Desktop/MECHANISM%20%232.png"/>
             <wp:cNvGraphicFramePr>
               <a:graphicFrameLocks xmlns:a="http://schemas.openxmlformats.org/drawingml/2006/main" noChangeAspect="1"/>
@@ -4106,7 +4174,7 @@
                     </pic:cNvPicPr>
                   </pic:nvPicPr>
                   <pic:blipFill>
-                    <a:blip r:embed="rId9">
+                    <a:blip r:embed="rId10">
                       <a:extLst>
                         <a:ext uri="{28A0092B-C50C-407E-A947-70E740481C1C}">
                           <a14:useLocalDpi xmlns:a14="http://schemas.microsoft.com/office/drawing/2010/main" val="0"/>
@@ -4121,7 +4189,7 @@
                   <pic:spPr bwMode="auto">
                     <a:xfrm>
                       <a:off x="0" y="0"/>
-                      <a:ext cx="3056325" cy="1968258"/>
+                      <a:ext cx="3945158" cy="2540664"/>
                     </a:xfrm>
                     <a:prstGeom prst="rect">
                       <a:avLst/>
@@ -4253,7 +4321,16 @@
           <w:sz w:val="22"/>
           <w:szCs w:val="22"/>
         </w:rPr>
-        <w:t>By definition, Gibbs Free Energy is used to determine whether a reaction is favored or disfavored. If ΔG &lt; 0, then products are favored at equilibriu</w:t>
+        <w:t xml:space="preserve">By definition, Gibbs Free Energy is used to determine whether a reaction is favored or disfavored. If ΔG &lt; 0, then </w:t>
+      </w:r>
+      <w:r>
+        <w:rPr>
+          <w:rFonts w:cs="Times New Roman"/>
+          <w:sz w:val="22"/>
+          <w:szCs w:val="22"/>
+        </w:rPr>
+        <w:lastRenderedPageBreak/>
+        <w:t>products are favored at equilibriu</w:t>
       </w:r>
       <w:r>
         <w:rPr>
@@ -4297,6 +4374,16 @@
           <w:szCs w:val="22"/>
         </w:rPr>
       </w:pPr>
+    </w:p>
+    <w:p>
+      <w:pPr>
+        <w:ind w:firstLine="720"/>
+        <w:rPr>
+          <w:rFonts w:cs="Times New Roman"/>
+          <w:sz w:val="22"/>
+          <w:szCs w:val="22"/>
+        </w:rPr>
+      </w:pPr>
       <w:r>
         <w:rPr>
           <w:rFonts w:cs="Times New Roman"/>
@@ -4393,16 +4480,6 @@
         </w:rPr>
         <w:t xml:space="preserve">the individual steps as well as the overall reaction are enthalpically driven. </w:t>
       </w:r>
-    </w:p>
-    <w:p>
-      <w:pPr>
-        <w:jc w:val="center"/>
-        <w:rPr>
-          <w:rFonts w:cs="Times New Roman"/>
-          <w:sz w:val="22"/>
-          <w:szCs w:val="22"/>
-        </w:rPr>
-      </w:pPr>
     </w:p>
     <w:p>
       <w:pPr>
@@ -6848,7 +6925,7 @@
           <w:szCs w:val="22"/>
           <w:shd w:val="clear" w:color="auto" w:fill="FFFFFF"/>
         </w:rPr>
-        <w:t xml:space="preserve"> therefore leading to small rate constants and a decreased rate of reaction. This means that this reaction mechanism will be slow and probably unlikely in terms of kinetics. The same principal can be applied when taking into account what the free energy landscape would look like for each mechanism (Figure 4 and 5). Between t</w:t>
+        <w:t xml:space="preserve"> therefore leading to small rate constants and a decreased rate of reaction. This means that this reaction mechanism will be slow and probably unlikely in terms of kinetics. The same principal can be applied when taking into account what the free energy </w:t>
       </w:r>
       <w:r>
         <w:rPr>
@@ -6858,7 +6935,8 @@
           <w:szCs w:val="22"/>
           <w:shd w:val="clear" w:color="auto" w:fill="FFFFFF"/>
         </w:rPr>
-        <w:t>he two steps within mechanism #1</w:t>
+        <w:lastRenderedPageBreak/>
+        <w:t>landscape would look like for each mechanism (Figure 4 and 5). Between t</w:t>
       </w:r>
       <w:r>
         <w:rPr>
@@ -6868,7 +6946,7 @@
           <w:szCs w:val="22"/>
           <w:shd w:val="clear" w:color="auto" w:fill="FFFFFF"/>
         </w:rPr>
-        <w:t xml:space="preserve">, the energy barrier is so high that from our knowledge of general chemistry it will be less favorable to overcome such a large gap. </w:t>
+        <w:t>he two steps within mechanism #1</w:t>
       </w:r>
       <w:r>
         <w:rPr>
@@ -6878,7 +6956,7 @@
           <w:szCs w:val="22"/>
           <w:shd w:val="clear" w:color="auto" w:fill="FFFFFF"/>
         </w:rPr>
-        <w:t>Also, between the four steps which make up the overall reaction there is not a visible “settle” point. Although it is evident that there is one larger gap, and two smaller ones it is still not as smooth a transition leading into the eventual product</w:t>
+        <w:t xml:space="preserve">, the energy barrier is so high that from our knowledge of general chemistry it will be less favorable to overcome such a large gap. </w:t>
       </w:r>
       <w:r>
         <w:rPr>
@@ -6888,7 +6966,7 @@
           <w:szCs w:val="22"/>
           <w:shd w:val="clear" w:color="auto" w:fill="FFFFFF"/>
         </w:rPr>
-        <w:t xml:space="preserve"> formation</w:t>
+        <w:t>Also, between the four steps which make up the overall reaction there is not a visible “settle” point. Although it is evident that there is one larger gap, and two smaller ones it is still not as smooth a transition leading into the eventual product</w:t>
       </w:r>
       <w:r>
         <w:rPr>
@@ -6898,7 +6976,7 @@
           <w:szCs w:val="22"/>
           <w:shd w:val="clear" w:color="auto" w:fill="FFFFFF"/>
         </w:rPr>
-        <w:t xml:space="preserve"> as in the other proposed mechanism. </w:t>
+        <w:t xml:space="preserve"> formation</w:t>
       </w:r>
       <w:r>
         <w:rPr>
@@ -6908,7 +6986,7 @@
           <w:szCs w:val="22"/>
           <w:shd w:val="clear" w:color="auto" w:fill="FFFFFF"/>
         </w:rPr>
-        <w:t xml:space="preserve">For this reason, it is more favorable and energetically reasonable for this dehydration reaction to process in </w:t>
+        <w:t xml:space="preserve"> as in the other proposed mechanism. </w:t>
       </w:r>
       <w:r>
         <w:rPr>
@@ -6918,7 +6996,7 @@
           <w:szCs w:val="22"/>
           <w:shd w:val="clear" w:color="auto" w:fill="FFFFFF"/>
         </w:rPr>
-        <w:t xml:space="preserve">fewer </w:t>
+        <w:t xml:space="preserve">For this reason, it is more favorable and energetically reasonable for this dehydration reaction to process in </w:t>
       </w:r>
       <w:r>
         <w:rPr>
@@ -6928,7 +7006,7 @@
           <w:szCs w:val="22"/>
           <w:shd w:val="clear" w:color="auto" w:fill="FFFFFF"/>
         </w:rPr>
-        <w:t>steps as it does in mechanism #2</w:t>
+        <w:t xml:space="preserve">fewer </w:t>
       </w:r>
       <w:r>
         <w:rPr>
@@ -6938,7 +7016,7 @@
           <w:szCs w:val="22"/>
           <w:shd w:val="clear" w:color="auto" w:fill="FFFFFF"/>
         </w:rPr>
-        <w:t xml:space="preserve">. The free </w:t>
+        <w:t>steps as it does in mechanism #2</w:t>
       </w:r>
       <w:r>
         <w:rPr>
@@ -6948,7 +7026,7 @@
           <w:szCs w:val="22"/>
           <w:shd w:val="clear" w:color="auto" w:fill="FFFFFF"/>
         </w:rPr>
-        <w:t>energy landscape of mechanism #2</w:t>
+        <w:t xml:space="preserve"> (Figure 3)</w:t>
       </w:r>
       <w:r>
         <w:rPr>
@@ -6958,7 +7036,7 @@
           <w:szCs w:val="22"/>
           <w:shd w:val="clear" w:color="auto" w:fill="FFFFFF"/>
         </w:rPr>
-        <w:t xml:space="preserve"> visually shows that there is a more consistent building of energy that increases w</w:t>
+        <w:t xml:space="preserve">. The free </w:t>
       </w:r>
       <w:r>
         <w:rPr>
@@ -6968,7 +7046,7 @@
           <w:szCs w:val="22"/>
           <w:shd w:val="clear" w:color="auto" w:fill="FFFFFF"/>
         </w:rPr>
-        <w:t xml:space="preserve">ithin the first step, then settles between the second step and the </w:t>
+        <w:t>energy landscape of mechanism #2</w:t>
       </w:r>
       <w:r>
         <w:rPr>
@@ -6978,7 +7056,7 @@
           <w:szCs w:val="22"/>
           <w:shd w:val="clear" w:color="auto" w:fill="FFFFFF"/>
         </w:rPr>
-        <w:t xml:space="preserve">last step. This line of reasoning lends to </w:t>
+        <w:t xml:space="preserve"> visually shows that there is a more consistent building of energy that increases w</w:t>
       </w:r>
       <w:r>
         <w:rPr>
@@ -6988,7 +7066,7 @@
           <w:szCs w:val="22"/>
           <w:shd w:val="clear" w:color="auto" w:fill="FFFFFF"/>
         </w:rPr>
-        <w:t>the conclusion that mechanism #2</w:t>
+        <w:t xml:space="preserve">ithin the first step, then settles between the second step and the </w:t>
       </w:r>
       <w:r>
         <w:rPr>
@@ -6998,7 +7076,7 @@
           <w:szCs w:val="22"/>
           <w:shd w:val="clear" w:color="auto" w:fill="FFFFFF"/>
         </w:rPr>
-        <w:t xml:space="preserve"> is th</w:t>
+        <w:t xml:space="preserve">last step. This line of reasoning lends to </w:t>
       </w:r>
       <w:r>
         <w:rPr>
@@ -7008,18 +7086,8 @@
           <w:szCs w:val="22"/>
           <w:shd w:val="clear" w:color="auto" w:fill="FFFFFF"/>
         </w:rPr>
-        <w:t>e best based on thermodynamics.</w:t>
-      </w:r>
-    </w:p>
-    <w:p>
-      <w:pPr>
-        <w:ind w:firstLine="720"/>
-        <w:rPr>
-          <w:rFonts w:cs="Times New Roman"/>
-          <w:sz w:val="22"/>
-          <w:szCs w:val="22"/>
-        </w:rPr>
-      </w:pPr>
+        <w:t>the conclusion that mechanism #2</w:t>
+      </w:r>
       <w:r>
         <w:rPr>
           <w:rFonts w:eastAsia="MS Mincho" w:cs="MS Mincho"/>
@@ -7028,175 +7096,9 @@
           <w:szCs w:val="22"/>
           <w:shd w:val="clear" w:color="auto" w:fill="FFFFFF"/>
         </w:rPr>
-        <w:t xml:space="preserve">As previously stated, the outcome using thermodynamic property analysis was that the second mechanism is the most favorable. This was contrary to what the first group had proposed in that they predicted the first mechanism was to be more likely due to the fact </w:t>
-      </w:r>
-      <w:r>
-        <w:rPr>
-          <w:rFonts w:cs="Times New Roman"/>
-          <w:sz w:val="22"/>
-          <w:szCs w:val="22"/>
-        </w:rPr>
-        <w:t>secondary alcohols dehydrate by an E</w:t>
-      </w:r>
-      <w:r>
-        <w:rPr>
-          <w:rFonts w:cs="Times New Roman"/>
-          <w:sz w:val="22"/>
-          <w:szCs w:val="22"/>
-          <w:vertAlign w:val="subscript"/>
-        </w:rPr>
-        <w:t>1</w:t>
-      </w:r>
-      <w:r>
-        <w:rPr>
-          <w:rFonts w:cs="Times New Roman"/>
-          <w:sz w:val="22"/>
-          <w:szCs w:val="22"/>
-        </w:rPr>
-        <w:t xml:space="preserve"> mechanism and not an E</w:t>
-      </w:r>
-      <w:r>
-        <w:rPr>
-          <w:rFonts w:cs="Times New Roman"/>
-          <w:sz w:val="22"/>
-          <w:szCs w:val="22"/>
-          <w:vertAlign w:val="subscript"/>
-        </w:rPr>
-        <w:t>2</w:t>
-      </w:r>
-      <w:r>
-        <w:rPr>
-          <w:rFonts w:cs="Times New Roman"/>
-          <w:sz w:val="22"/>
-          <w:szCs w:val="22"/>
-        </w:rPr>
-        <w:t xml:space="preserve"> mechanism. The reason for this being that water is not a strong base, which is required for an E</w:t>
-      </w:r>
-      <w:r>
-        <w:rPr>
-          <w:rFonts w:cs="Times New Roman"/>
-          <w:sz w:val="22"/>
-          <w:szCs w:val="22"/>
-          <w:vertAlign w:val="subscript"/>
-        </w:rPr>
-        <w:t>2</w:t>
-      </w:r>
-      <w:r>
-        <w:rPr>
-          <w:rFonts w:cs="Times New Roman"/>
-          <w:sz w:val="22"/>
-          <w:szCs w:val="22"/>
-        </w:rPr>
-        <w:t xml:space="preserve"> mechanism.</w:t>
-      </w:r>
-      <w:r>
-        <w:rPr>
-          <w:rFonts w:cs="Times New Roman"/>
-          <w:sz w:val="22"/>
-          <w:szCs w:val="22"/>
-        </w:rPr>
-        <w:t xml:space="preserve"> Several factors could have played a role in yielding different results using computational means than what is expected to happen in the real world. The first probable explanation is that a solvent would be present in the real world experiment, but for the purposes of computational calculations this wasn’t included. </w:t>
-      </w:r>
-      <w:r>
-        <w:rPr>
-          <w:rFonts w:cs="Times New Roman"/>
-          <w:sz w:val="22"/>
-          <w:szCs w:val="22"/>
-        </w:rPr>
-        <w:t xml:space="preserve">When water is present, there would obviously be more interactions including hydrogen bonding which would then change the calculated results. </w:t>
-      </w:r>
-      <w:r>
-        <w:rPr>
-          <w:rFonts w:cs="Times New Roman"/>
-          <w:sz w:val="22"/>
-          <w:szCs w:val="22"/>
-        </w:rPr>
-        <w:t>Another source of s</w:t>
-      </w:r>
-      <w:r>
-        <w:rPr>
-          <w:rFonts w:cs="Times New Roman"/>
-          <w:sz w:val="22"/>
-          <w:szCs w:val="22"/>
-        </w:rPr>
-        <w:t>ignificant errors can present themselves in ab initio models comprising many electrons, due to the computational cost of full relativistic-inclusive methods. This complicates the study of molecules interacting with high atomic mass unit atoms, such as transitional metals and their catalytic properties.</w:t>
-      </w:r>
-      <w:r>
-        <w:rPr>
-          <w:rFonts w:cs="Times New Roman"/>
-          <w:sz w:val="22"/>
-          <w:szCs w:val="22"/>
-        </w:rPr>
-        <w:t xml:space="preserve"> </w:t>
-      </w:r>
-      <w:r>
-        <w:rPr>
-          <w:rFonts w:cs="Times New Roman"/>
-          <w:sz w:val="22"/>
-          <w:szCs w:val="22"/>
-        </w:rPr>
-        <w:lastRenderedPageBreak/>
-        <w:t xml:space="preserve">Other examples </w:t>
-      </w:r>
-      <w:r>
-        <w:rPr>
-          <w:rFonts w:cs="Times New Roman"/>
-          <w:sz w:val="22"/>
-          <w:szCs w:val="22"/>
-        </w:rPr>
-        <w:t>of three main sources of inaccuracy</w:t>
-      </w:r>
-      <w:r>
-        <w:rPr>
-          <w:rFonts w:cs="Times New Roman"/>
-          <w:sz w:val="22"/>
-          <w:szCs w:val="22"/>
-        </w:rPr>
-        <w:t xml:space="preserve"> could be stemming from</w:t>
-      </w:r>
-      <w:r>
-        <w:rPr>
-          <w:rFonts w:cs="Times New Roman"/>
-          <w:sz w:val="22"/>
-          <w:szCs w:val="22"/>
-        </w:rPr>
-        <w:t>: the modelling, the data</w:t>
-      </w:r>
-      <w:r>
-        <w:rPr>
-          <w:rFonts w:cs="Times New Roman"/>
-          <w:sz w:val="22"/>
-          <w:szCs w:val="22"/>
-        </w:rPr>
-        <w:t>,</w:t>
-      </w:r>
-      <w:r>
-        <w:rPr>
-          <w:rFonts w:cs="Times New Roman"/>
-          <w:sz w:val="22"/>
-          <w:szCs w:val="22"/>
-        </w:rPr>
-        <w:t xml:space="preserve"> and the experimentation.</w:t>
-      </w:r>
-      <w:r>
-        <w:rPr>
-          <w:rFonts w:cs="Times New Roman"/>
-          <w:sz w:val="22"/>
-          <w:szCs w:val="22"/>
-        </w:rPr>
-        <w:t xml:space="preserve"> </w:t>
-      </w:r>
-      <w:r>
-        <w:rPr>
-          <w:rFonts w:cs="Times New Roman"/>
-          <w:sz w:val="22"/>
-          <w:szCs w:val="22"/>
-        </w:rPr>
-        <w:t xml:space="preserve">Especially in the case of this project, a beginner is likely to poorly model molecules within GaussView and simulation setup is improved only upon extensive experience. </w:t>
-      </w:r>
-    </w:p>
-    <w:p>
-      <w:pPr>
+        <w:t xml:space="preserve"> is th</w:t>
+      </w:r>
+      <w:r>
         <w:rPr>
           <w:rFonts w:eastAsia="MS Mincho" w:cs="MS Mincho"/>
           <w:color w:val="000000" w:themeColor="text1"/>
@@ -7204,6 +7106,204 @@
           <w:szCs w:val="22"/>
           <w:shd w:val="clear" w:color="auto" w:fill="FFFFFF"/>
         </w:rPr>
+        <w:t>e best based on thermodynamics.</w:t>
+      </w:r>
+    </w:p>
+    <w:p>
+      <w:pPr>
+        <w:rPr>
+          <w:rFonts w:eastAsia="MS Mincho" w:cs="MS Mincho"/>
+          <w:color w:val="000000" w:themeColor="text1"/>
+          <w:sz w:val="22"/>
+          <w:szCs w:val="22"/>
+          <w:shd w:val="clear" w:color="auto" w:fill="FFFFFF"/>
+        </w:rPr>
+      </w:pPr>
+    </w:p>
+    <w:p>
+      <w:pPr>
+        <w:ind w:firstLine="720"/>
+        <w:rPr>
+          <w:rFonts w:cs="Times New Roman"/>
+          <w:sz w:val="22"/>
+          <w:szCs w:val="22"/>
+        </w:rPr>
+      </w:pPr>
+      <w:r>
+        <w:rPr>
+          <w:rFonts w:eastAsia="MS Mincho" w:cs="MS Mincho"/>
+          <w:color w:val="000000" w:themeColor="text1"/>
+          <w:sz w:val="22"/>
+          <w:szCs w:val="22"/>
+          <w:shd w:val="clear" w:color="auto" w:fill="FFFFFF"/>
+        </w:rPr>
+        <w:t xml:space="preserve">As previously stated, the outcome using thermodynamic property analysis was that the second mechanism is the most favorable. This was contrary to what the first group had proposed in that they predicted the first mechanism was to be more likely due to the fact </w:t>
+      </w:r>
+      <w:r>
+        <w:rPr>
+          <w:rFonts w:cs="Times New Roman"/>
+          <w:sz w:val="22"/>
+          <w:szCs w:val="22"/>
+        </w:rPr>
+        <w:t>secondary alcohols dehydrate by an E</w:t>
+      </w:r>
+      <w:r>
+        <w:rPr>
+          <w:rFonts w:cs="Times New Roman"/>
+          <w:sz w:val="22"/>
+          <w:szCs w:val="22"/>
+          <w:vertAlign w:val="subscript"/>
+        </w:rPr>
+        <w:t>1</w:t>
+      </w:r>
+      <w:r>
+        <w:rPr>
+          <w:rFonts w:cs="Times New Roman"/>
+          <w:sz w:val="22"/>
+          <w:szCs w:val="22"/>
+        </w:rPr>
+        <w:t xml:space="preserve"> mechanism and not an E</w:t>
+      </w:r>
+      <w:r>
+        <w:rPr>
+          <w:rFonts w:cs="Times New Roman"/>
+          <w:sz w:val="22"/>
+          <w:szCs w:val="22"/>
+          <w:vertAlign w:val="subscript"/>
+        </w:rPr>
+        <w:t>2</w:t>
+      </w:r>
+      <w:r>
+        <w:rPr>
+          <w:rFonts w:cs="Times New Roman"/>
+          <w:sz w:val="22"/>
+          <w:szCs w:val="22"/>
+        </w:rPr>
+        <w:t xml:space="preserve"> mechanism. The reason for this being that water is not a strong base, which is required for an E</w:t>
+      </w:r>
+      <w:r>
+        <w:rPr>
+          <w:rFonts w:cs="Times New Roman"/>
+          <w:sz w:val="22"/>
+          <w:szCs w:val="22"/>
+          <w:vertAlign w:val="subscript"/>
+        </w:rPr>
+        <w:t>2</w:t>
+      </w:r>
+      <w:r>
+        <w:rPr>
+          <w:rFonts w:cs="Times New Roman"/>
+          <w:sz w:val="22"/>
+          <w:szCs w:val="22"/>
+        </w:rPr>
+        <w:t xml:space="preserve"> mechanism.</w:t>
+      </w:r>
+      <w:r>
+        <w:rPr>
+          <w:rFonts w:cs="Times New Roman"/>
+          <w:sz w:val="22"/>
+          <w:szCs w:val="22"/>
+        </w:rPr>
+        <w:t xml:space="preserve"> Several factors could have played a role in yielding different results using computational means than what is expected to happen in the real world. The first probable explanation is that a solvent would be present in the real world experiment, but for the purposes of computational calculations this wasn’t included. </w:t>
+      </w:r>
+      <w:r>
+        <w:rPr>
+          <w:rFonts w:cs="Times New Roman"/>
+          <w:sz w:val="22"/>
+          <w:szCs w:val="22"/>
+        </w:rPr>
+        <w:t xml:space="preserve">When water is present, there would obviously be more interactions including hydrogen bonding which would then change the calculated results. </w:t>
+      </w:r>
+      <w:r>
+        <w:rPr>
+          <w:rFonts w:cs="Times New Roman"/>
+          <w:sz w:val="22"/>
+          <w:szCs w:val="22"/>
+        </w:rPr>
+        <w:t>Another source of s</w:t>
+      </w:r>
+      <w:r>
+        <w:rPr>
+          <w:rFonts w:cs="Times New Roman"/>
+          <w:sz w:val="22"/>
+          <w:szCs w:val="22"/>
+        </w:rPr>
+        <w:t>ignificant errors can present themselves in ab initio models comprising many electrons, due to the computational cost of full relativistic-inclusive methods. This complicates the study of molecules interacting with high atomic mass unit atoms, such as transitional metals and their catalytic properties.</w:t>
+      </w:r>
+      <w:r>
+        <w:rPr>
+          <w:rFonts w:cs="Times New Roman"/>
+          <w:sz w:val="22"/>
+          <w:szCs w:val="22"/>
+        </w:rPr>
+        <w:t xml:space="preserve"> Other examples </w:t>
+      </w:r>
+      <w:r>
+        <w:rPr>
+          <w:rFonts w:cs="Times New Roman"/>
+          <w:sz w:val="22"/>
+          <w:szCs w:val="22"/>
+        </w:rPr>
+        <w:t>of three main sources of inaccuracy</w:t>
+      </w:r>
+      <w:r>
+        <w:rPr>
+          <w:rFonts w:cs="Times New Roman"/>
+          <w:sz w:val="22"/>
+          <w:szCs w:val="22"/>
+        </w:rPr>
+        <w:t xml:space="preserve"> could be stemming from</w:t>
+      </w:r>
+      <w:r>
+        <w:rPr>
+          <w:rFonts w:cs="Times New Roman"/>
+          <w:sz w:val="22"/>
+          <w:szCs w:val="22"/>
+        </w:rPr>
+        <w:t>: the modelling, the data</w:t>
+      </w:r>
+      <w:r>
+        <w:rPr>
+          <w:rFonts w:cs="Times New Roman"/>
+          <w:sz w:val="22"/>
+          <w:szCs w:val="22"/>
+        </w:rPr>
+        <w:t>,</w:t>
+      </w:r>
+      <w:r>
+        <w:rPr>
+          <w:rFonts w:cs="Times New Roman"/>
+          <w:sz w:val="22"/>
+          <w:szCs w:val="22"/>
+        </w:rPr>
+        <w:t xml:space="preserve"> and the experimentation.</w:t>
+      </w:r>
+      <w:r>
+        <w:rPr>
+          <w:rFonts w:cs="Times New Roman"/>
+          <w:sz w:val="22"/>
+          <w:szCs w:val="22"/>
+        </w:rPr>
+        <w:t xml:space="preserve"> </w:t>
+      </w:r>
+      <w:r>
+        <w:rPr>
+          <w:rFonts w:cs="Times New Roman"/>
+          <w:sz w:val="22"/>
+          <w:szCs w:val="22"/>
+        </w:rPr>
+        <w:t xml:space="preserve">Especially in the case of this project, a beginner is likely to poorly model molecules within GaussView and simulation setup is improved only upon extensive experience. </w:t>
+      </w:r>
+    </w:p>
+    <w:p>
+      <w:pPr>
+        <w:rPr>
+          <w:rFonts w:eastAsia="MS Mincho" w:cs="MS Mincho"/>
+          <w:color w:val="000000" w:themeColor="text1"/>
+          <w:sz w:val="22"/>
+          <w:szCs w:val="22"/>
+          <w:shd w:val="clear" w:color="auto" w:fill="FFFFFF"/>
+        </w:rPr>
       </w:pPr>
     </w:p>
     <w:p>
@@ -7222,12 +7322,11 @@
           <w:noProof/>
           <w:sz w:val="22"/>
           <w:szCs w:val="22"/>
-          <w:u w:val="single"/>
         </w:rPr>
         <w:drawing>
-          <wp:inline distT="0" distB="0" distL="0" distR="0" wp14:anchorId="64EA3E23" wp14:editId="15A7B9C7">
-            <wp:extent cx="3162935" cy="2702227"/>
-            <wp:effectExtent l="76200" t="76200" r="164465" b="142875"/>
+          <wp:inline distT="0" distB="0" distL="0" distR="0" wp14:anchorId="64EA3E23" wp14:editId="0528292C">
+            <wp:extent cx="3552879" cy="3035372"/>
+            <wp:effectExtent l="76200" t="76200" r="155575" b="165100"/>
             <wp:docPr id="1" name="Picture 1" descr="../../Desktop/Reaction%20Plot%20for%20Mechanism%20%231.png"/>
             <wp:cNvGraphicFramePr>
               <a:graphicFrameLocks xmlns:a="http://schemas.openxmlformats.org/drawingml/2006/main" noChangeAspect="1"/>
@@ -7242,7 +7341,7 @@
                     </pic:cNvPicPr>
                   </pic:nvPicPr>
                   <pic:blipFill>
-                    <a:blip r:embed="rId10">
+                    <a:blip r:embed="rId11">
                       <a:extLst>
                         <a:ext uri="{28A0092B-C50C-407E-A947-70E740481C1C}">
                           <a14:useLocalDpi xmlns:a14="http://schemas.microsoft.com/office/drawing/2010/main" val="0"/>
@@ -7257,7 +7356,7 @@
                   <pic:spPr bwMode="auto">
                     <a:xfrm>
                       <a:off x="0" y="0"/>
-                      <a:ext cx="3178247" cy="2715308"/>
+                      <a:ext cx="3584360" cy="3062267"/>
                     </a:xfrm>
                     <a:prstGeom prst="rect">
                       <a:avLst/>
@@ -7326,24 +7425,16 @@
     <w:p>
       <w:pPr>
         <w:jc w:val="center"/>
-        <w:rPr>
-          <w:sz w:val="21"/>
-          <w:szCs w:val="21"/>
-        </w:rPr>
-      </w:pPr>
-    </w:p>
-    <w:p>
-      <w:pPr>
-        <w:jc w:val="center"/>
       </w:pPr>
       <w:r>
         <w:rPr>
           <w:noProof/>
         </w:rPr>
+        <w:lastRenderedPageBreak/>
         <w:drawing>
-          <wp:inline distT="0" distB="0" distL="0" distR="0" wp14:anchorId="3F570321" wp14:editId="50A4DB52">
-            <wp:extent cx="3175635" cy="2680271"/>
-            <wp:effectExtent l="76200" t="76200" r="151765" b="165100"/>
+          <wp:inline distT="0" distB="0" distL="0" distR="0" wp14:anchorId="3F570321" wp14:editId="5C4E3967">
+            <wp:extent cx="3527121" cy="2976928"/>
+            <wp:effectExtent l="76200" t="76200" r="156210" b="147320"/>
             <wp:docPr id="6" name="Picture 6" descr="../../Desktop/Reaction%20Plot%20for%20Mechanism%20%232.png"/>
             <wp:cNvGraphicFramePr>
               <a:graphicFrameLocks xmlns:a="http://schemas.openxmlformats.org/drawingml/2006/main" noChangeAspect="1"/>
@@ -7358,7 +7449,7 @@
                     </pic:cNvPicPr>
                   </pic:nvPicPr>
                   <pic:blipFill>
-                    <a:blip r:embed="rId11">
+                    <a:blip r:embed="rId12">
                       <a:extLst>
                         <a:ext uri="{28A0092B-C50C-407E-A947-70E740481C1C}">
                           <a14:useLocalDpi xmlns:a14="http://schemas.microsoft.com/office/drawing/2010/main" val="0"/>
@@ -7373,7 +7464,7 @@
                   <pic:spPr bwMode="auto">
                     <a:xfrm>
                       <a:off x="0" y="0"/>
-                      <a:ext cx="3197487" cy="2698714"/>
+                      <a:ext cx="3593245" cy="3032738"/>
                     </a:xfrm>
                     <a:prstGeom prst="rect">
                       <a:avLst/>
@@ -7459,8 +7550,6 @@
           <w:u w:val="single"/>
         </w:rPr>
       </w:pPr>
-      <w:bookmarkStart w:id="0" w:name="_GoBack"/>
-      <w:bookmarkEnd w:id="0"/>
       <w:r>
         <w:rPr>
           <w:b/>
@@ -7473,29 +7562,19 @@
     </w:p>
     <w:p>
       <w:pPr>
-        <w:ind w:firstLine="720"/>
-        <w:rPr>
-          <w:rFonts w:cs="Times New Roman"/>
-          <w:sz w:val="22"/>
-          <w:szCs w:val="22"/>
-        </w:rPr>
-      </w:pPr>
-      <w:r>
-        <w:rPr>
-          <w:rFonts w:cs="Times New Roman"/>
-          <w:sz w:val="22"/>
-          <w:szCs w:val="22"/>
-        </w:rPr>
-        <w:t xml:space="preserve">This report aimed to use collected electronic structure calculations to compare the thermodynamics of two proposed mechanisms for a dehydration reaction and determine which is the most likely in terms of thermodynamics. One of the central questions answered was whether or not a </w:t>
-      </w:r>
-      <w:r>
-        <w:rPr>
-          <w:rFonts w:cs="Times New Roman"/>
-          <w:sz w:val="22"/>
-          <w:szCs w:val="22"/>
-        </w:rPr>
-        <w:lastRenderedPageBreak/>
-        <w:t xml:space="preserve">given step or the overall reaction was entropically or enthalpically driven. This determination was made by accessing if there was a larger observable change in entropy versus enthalpy (Equation 4). By comparing the delta values of enthalpy and entropy across each step found in Table 1, it was </w:t>
+        <w:rPr>
+          <w:rFonts w:cs="Times New Roman"/>
+          <w:sz w:val="22"/>
+          <w:szCs w:val="22"/>
+        </w:rPr>
+      </w:pPr>
+      <w:r>
+        <w:rPr>
+          <w:rFonts w:cs="Times New Roman"/>
+          <w:sz w:val="22"/>
+          <w:szCs w:val="22"/>
+        </w:rPr>
+        <w:t xml:space="preserve">This report aimed to use collected electronic structure calculations to compare the thermodynamics of two proposed mechanisms for a dehydration reaction and determine which is the most likely in terms of thermodynamics. One of the central questions answered was whether or not a given step or the overall reaction was entropically or enthalpically driven. This determination was made by accessing if there was a larger observable change in entropy versus enthalpy (Equation 4). By comparing the delta values of enthalpy and entropy across each step found in Table 1, it was </w:t>
       </w:r>
       <w:r>
         <w:rPr>
@@ -7802,6 +7881,7 @@
           <w:sz w:val="22"/>
           <w:szCs w:val="22"/>
         </w:rPr>
+        <w:lastRenderedPageBreak/>
         <w:t>[4</w:t>
       </w:r>
       <w:r>
@@ -7914,13 +7994,396 @@
           <w:u w:val="single"/>
         </w:rPr>
       </w:pPr>
-      <w:r>
+    </w:p>
+    <w:p>
+      <w:pPr>
         <w:rPr>
           <w:b/>
           <w:sz w:val="22"/>
           <w:szCs w:val="22"/>
           <w:u w:val="single"/>
         </w:rPr>
+      </w:pPr>
+    </w:p>
+    <w:p>
+      <w:pPr>
+        <w:rPr>
+          <w:b/>
+          <w:sz w:val="22"/>
+          <w:szCs w:val="22"/>
+          <w:u w:val="single"/>
+        </w:rPr>
+      </w:pPr>
+    </w:p>
+    <w:p>
+      <w:pPr>
+        <w:rPr>
+          <w:b/>
+          <w:sz w:val="22"/>
+          <w:szCs w:val="22"/>
+          <w:u w:val="single"/>
+        </w:rPr>
+      </w:pPr>
+    </w:p>
+    <w:p>
+      <w:pPr>
+        <w:rPr>
+          <w:b/>
+          <w:sz w:val="22"/>
+          <w:szCs w:val="22"/>
+          <w:u w:val="single"/>
+        </w:rPr>
+      </w:pPr>
+    </w:p>
+    <w:p>
+      <w:pPr>
+        <w:rPr>
+          <w:b/>
+          <w:sz w:val="22"/>
+          <w:szCs w:val="22"/>
+          <w:u w:val="single"/>
+        </w:rPr>
+      </w:pPr>
+    </w:p>
+    <w:p>
+      <w:pPr>
+        <w:rPr>
+          <w:b/>
+          <w:sz w:val="22"/>
+          <w:szCs w:val="22"/>
+          <w:u w:val="single"/>
+        </w:rPr>
+      </w:pPr>
+    </w:p>
+    <w:p>
+      <w:pPr>
+        <w:rPr>
+          <w:b/>
+          <w:sz w:val="22"/>
+          <w:szCs w:val="22"/>
+          <w:u w:val="single"/>
+        </w:rPr>
+      </w:pPr>
+    </w:p>
+    <w:p>
+      <w:pPr>
+        <w:rPr>
+          <w:b/>
+          <w:sz w:val="22"/>
+          <w:szCs w:val="22"/>
+          <w:u w:val="single"/>
+        </w:rPr>
+      </w:pPr>
+    </w:p>
+    <w:p>
+      <w:pPr>
+        <w:rPr>
+          <w:b/>
+          <w:sz w:val="22"/>
+          <w:szCs w:val="22"/>
+          <w:u w:val="single"/>
+        </w:rPr>
+      </w:pPr>
+    </w:p>
+    <w:p>
+      <w:pPr>
+        <w:rPr>
+          <w:b/>
+          <w:sz w:val="22"/>
+          <w:szCs w:val="22"/>
+          <w:u w:val="single"/>
+        </w:rPr>
+      </w:pPr>
+    </w:p>
+    <w:p>
+      <w:pPr>
+        <w:rPr>
+          <w:b/>
+          <w:sz w:val="22"/>
+          <w:szCs w:val="22"/>
+          <w:u w:val="single"/>
+        </w:rPr>
+      </w:pPr>
+    </w:p>
+    <w:p>
+      <w:pPr>
+        <w:rPr>
+          <w:b/>
+          <w:sz w:val="22"/>
+          <w:szCs w:val="22"/>
+          <w:u w:val="single"/>
+        </w:rPr>
+      </w:pPr>
+    </w:p>
+    <w:p>
+      <w:pPr>
+        <w:rPr>
+          <w:b/>
+          <w:sz w:val="22"/>
+          <w:szCs w:val="22"/>
+          <w:u w:val="single"/>
+        </w:rPr>
+      </w:pPr>
+    </w:p>
+    <w:p>
+      <w:pPr>
+        <w:rPr>
+          <w:b/>
+          <w:sz w:val="22"/>
+          <w:szCs w:val="22"/>
+          <w:u w:val="single"/>
+        </w:rPr>
+      </w:pPr>
+    </w:p>
+    <w:p>
+      <w:pPr>
+        <w:rPr>
+          <w:b/>
+          <w:sz w:val="22"/>
+          <w:szCs w:val="22"/>
+          <w:u w:val="single"/>
+        </w:rPr>
+      </w:pPr>
+    </w:p>
+    <w:p>
+      <w:pPr>
+        <w:rPr>
+          <w:b/>
+          <w:sz w:val="22"/>
+          <w:szCs w:val="22"/>
+          <w:u w:val="single"/>
+        </w:rPr>
+      </w:pPr>
+    </w:p>
+    <w:p>
+      <w:pPr>
+        <w:rPr>
+          <w:b/>
+          <w:sz w:val="22"/>
+          <w:szCs w:val="22"/>
+          <w:u w:val="single"/>
+        </w:rPr>
+      </w:pPr>
+    </w:p>
+    <w:p>
+      <w:pPr>
+        <w:rPr>
+          <w:b/>
+          <w:sz w:val="22"/>
+          <w:szCs w:val="22"/>
+          <w:u w:val="single"/>
+        </w:rPr>
+      </w:pPr>
+    </w:p>
+    <w:p>
+      <w:pPr>
+        <w:rPr>
+          <w:b/>
+          <w:sz w:val="22"/>
+          <w:szCs w:val="22"/>
+          <w:u w:val="single"/>
+        </w:rPr>
+      </w:pPr>
+    </w:p>
+    <w:p>
+      <w:pPr>
+        <w:rPr>
+          <w:b/>
+          <w:sz w:val="22"/>
+          <w:szCs w:val="22"/>
+          <w:u w:val="single"/>
+        </w:rPr>
+      </w:pPr>
+    </w:p>
+    <w:p>
+      <w:pPr>
+        <w:rPr>
+          <w:b/>
+          <w:sz w:val="22"/>
+          <w:szCs w:val="22"/>
+          <w:u w:val="single"/>
+        </w:rPr>
+      </w:pPr>
+    </w:p>
+    <w:p>
+      <w:pPr>
+        <w:rPr>
+          <w:b/>
+          <w:sz w:val="22"/>
+          <w:szCs w:val="22"/>
+          <w:u w:val="single"/>
+        </w:rPr>
+      </w:pPr>
+    </w:p>
+    <w:p>
+      <w:pPr>
+        <w:rPr>
+          <w:b/>
+          <w:sz w:val="22"/>
+          <w:szCs w:val="22"/>
+          <w:u w:val="single"/>
+        </w:rPr>
+      </w:pPr>
+    </w:p>
+    <w:p>
+      <w:pPr>
+        <w:rPr>
+          <w:b/>
+          <w:sz w:val="22"/>
+          <w:szCs w:val="22"/>
+          <w:u w:val="single"/>
+        </w:rPr>
+      </w:pPr>
+    </w:p>
+    <w:p>
+      <w:pPr>
+        <w:rPr>
+          <w:b/>
+          <w:sz w:val="22"/>
+          <w:szCs w:val="22"/>
+          <w:u w:val="single"/>
+        </w:rPr>
+      </w:pPr>
+    </w:p>
+    <w:p>
+      <w:pPr>
+        <w:rPr>
+          <w:b/>
+          <w:sz w:val="22"/>
+          <w:szCs w:val="22"/>
+          <w:u w:val="single"/>
+        </w:rPr>
+      </w:pPr>
+    </w:p>
+    <w:p>
+      <w:pPr>
+        <w:rPr>
+          <w:b/>
+          <w:sz w:val="22"/>
+          <w:szCs w:val="22"/>
+          <w:u w:val="single"/>
+        </w:rPr>
+      </w:pPr>
+    </w:p>
+    <w:p>
+      <w:pPr>
+        <w:rPr>
+          <w:b/>
+          <w:sz w:val="22"/>
+          <w:szCs w:val="22"/>
+          <w:u w:val="single"/>
+        </w:rPr>
+      </w:pPr>
+    </w:p>
+    <w:p>
+      <w:pPr>
+        <w:rPr>
+          <w:b/>
+          <w:sz w:val="22"/>
+          <w:szCs w:val="22"/>
+          <w:u w:val="single"/>
+        </w:rPr>
+      </w:pPr>
+    </w:p>
+    <w:p>
+      <w:pPr>
+        <w:rPr>
+          <w:b/>
+          <w:sz w:val="22"/>
+          <w:szCs w:val="22"/>
+          <w:u w:val="single"/>
+        </w:rPr>
+      </w:pPr>
+    </w:p>
+    <w:p>
+      <w:pPr>
+        <w:rPr>
+          <w:b/>
+          <w:sz w:val="22"/>
+          <w:szCs w:val="22"/>
+          <w:u w:val="single"/>
+        </w:rPr>
+      </w:pPr>
+    </w:p>
+    <w:p>
+      <w:pPr>
+        <w:rPr>
+          <w:b/>
+          <w:sz w:val="22"/>
+          <w:szCs w:val="22"/>
+          <w:u w:val="single"/>
+        </w:rPr>
+      </w:pPr>
+    </w:p>
+    <w:p>
+      <w:pPr>
+        <w:rPr>
+          <w:b/>
+          <w:sz w:val="22"/>
+          <w:szCs w:val="22"/>
+          <w:u w:val="single"/>
+        </w:rPr>
+      </w:pPr>
+    </w:p>
+    <w:p>
+      <w:pPr>
+        <w:rPr>
+          <w:b/>
+          <w:sz w:val="22"/>
+          <w:szCs w:val="22"/>
+          <w:u w:val="single"/>
+        </w:rPr>
+      </w:pPr>
+    </w:p>
+    <w:p>
+      <w:pPr>
+        <w:rPr>
+          <w:b/>
+          <w:sz w:val="22"/>
+          <w:szCs w:val="22"/>
+          <w:u w:val="single"/>
+        </w:rPr>
+      </w:pPr>
+    </w:p>
+    <w:p>
+      <w:pPr>
+        <w:rPr>
+          <w:b/>
+          <w:sz w:val="22"/>
+          <w:szCs w:val="22"/>
+          <w:u w:val="single"/>
+        </w:rPr>
+      </w:pPr>
+    </w:p>
+    <w:p>
+      <w:pPr>
+        <w:rPr>
+          <w:b/>
+          <w:sz w:val="22"/>
+          <w:szCs w:val="22"/>
+          <w:u w:val="single"/>
+        </w:rPr>
+      </w:pPr>
+      <w:bookmarkStart w:id="0" w:name="_GoBack"/>
+      <w:bookmarkEnd w:id="0"/>
+    </w:p>
+    <w:p>
+      <w:pPr>
+        <w:rPr>
+          <w:b/>
+          <w:sz w:val="22"/>
+          <w:szCs w:val="22"/>
+          <w:u w:val="single"/>
+        </w:rPr>
+      </w:pPr>
+      <w:r>
+        <w:rPr>
+          <w:b/>
+          <w:sz w:val="22"/>
+          <w:szCs w:val="22"/>
+          <w:u w:val="single"/>
+        </w:rPr>
+        <w:lastRenderedPageBreak/>
         <w:t>Supplemental Information</w:t>
       </w:r>
     </w:p>
@@ -8136,18 +8599,7 @@
           <w:szCs w:val="22"/>
           <w:shd w:val="clear" w:color="auto" w:fill="FFFFFF"/>
         </w:rPr>
-        <w:t xml:space="preserve">GaussView's Builder palette makes constructing molecules simple and fast. Having both of the mechanism pathways defined at the start of the project it was clear exactly which molecules then had to be built within the program. Instead of typing all the coordinates, theory, basis set, etc., we can use GaussView. Each given molecule was built by simply selecting the desired ring or atom from GaussView's </w:t>
-      </w:r>
-      <w:r>
-        <w:rPr>
-          <w:rFonts w:eastAsia="Times New Roman" w:cs="Times New Roman"/>
-          <w:color w:val="000000"/>
-          <w:sz w:val="22"/>
-          <w:szCs w:val="22"/>
-          <w:shd w:val="clear" w:color="auto" w:fill="FFFFFF"/>
-        </w:rPr>
-        <w:lastRenderedPageBreak/>
-        <w:t>Rings palette and element table, then clicking on an existing atom to add to the overall structure. This process was repeated atom by atom until the framework for each molecule was completed. A helpful tool that GaussView provides is the brush, which allows one to “clean up” and readily optimize the structure of a built molecule before running any calculation. Other properties such as bond angles, bond lengths, and overall atom orientation can be readily adjusted via the Builder palette. GaussView generates the Gaussian input file, and can run Gaussian without ever returning to the Unix prompt [2].</w:t>
+        <w:t>GaussView's Builder palette makes constructing molecules simple and fast. Having both of the mechanism pathways defined at the start of the project it was clear exactly which molecules then had to be built within the program. Instead of typing all the coordinates, theory, basis set, etc., we can use GaussView. Each given molecule was built by simply selecting the desired ring or atom from GaussView's Rings palette and element table, then clicking on an existing atom to add to the overall structure. This process was repeated atom by atom until the framework for each molecule was completed. A helpful tool that GaussView provides is the brush, which allows one to “clean up” and readily optimize the structure of a built molecule before running any calculation. Other properties such as bond angles, bond lengths, and overall atom orientation can be readily adjusted via the Builder palette. GaussView generates the Gaussian input file, and can run Gaussian without ever returning to the Unix prompt [2].</w:t>
       </w:r>
     </w:p>
     <w:p>
@@ -8245,7 +8697,16 @@
           <w:szCs w:val="22"/>
         </w:rPr>
         <w:tab/>
-        <w:t xml:space="preserve">For submitting calculations for energy, a more in-depth basis set was needed in order to handle the larger output of this type. To accomplish this there was a gradual build up (in order to avoid the failed convergence of calculation) in basis set from 3-21G to in the final stages 6311G [4]. Besides adjusting the basis set the overall method was also changed in order to accommodate energy calculations from the Hartree-Fock to density functional theory (commonly abbreviated as DFT). Density functional theory (DFT) is a quantum mechanical theory used in physics and chemistry to investigate the electronic structure (principally the ground state) of many-body systems, in particular atoms, molecules, and the condensed phases [5]. These multiple determinant calculations require very large basis sets due to the poor convergence of the correlation energy when the inter-electronic distance becomes very small [5]. Another parameter set for both the energy and optimization frequency calculations (besides using DFT) was the level of theory which the case of the project was B3LYP. Hybrid functionals such as B3LYP are a class of approximations to the exchange-correlation energy functional in density functional theory (DFT) that incorporate a portion of exact exchange from HF theory with the rest of the exchange–correlation energy from other sources [6]. </w:t>
+        <w:t xml:space="preserve">For submitting calculations for energy, a more in-depth basis set was needed in order to handle the larger output of this type. To accomplish this there was a gradual build up (in order to avoid the failed convergence of calculation) in basis set from 3-21G to in the final stages 6311G [4]. Besides adjusting the basis set the overall method was also changed in order to accommodate energy calculations from the Hartree-Fock to density functional theory (commonly abbreviated as DFT). Density functional theory (DFT) is a quantum mechanical theory used in physics and chemistry to investigate the electronic structure (principally the ground state) of many-body systems, in particular atoms, molecules, </w:t>
+      </w:r>
+      <w:r>
+        <w:rPr>
+          <w:rFonts w:cs="Times New Roman"/>
+          <w:sz w:val="22"/>
+          <w:szCs w:val="22"/>
+        </w:rPr>
+        <w:lastRenderedPageBreak/>
+        <w:t xml:space="preserve">and the condensed phases [5]. These multiple determinant calculations require very large basis sets due to the poor convergence of the correlation energy when the inter-electronic distance becomes very small [5]. Another parameter set for both the energy and optimization frequency calculations (besides using DFT) was the level of theory which the case of the project was B3LYP. Hybrid functionals such as B3LYP are a class of approximations to the exchange-correlation energy functional in density functional theory (DFT) that incorporate a portion of exact exchange from HF theory with the rest of the exchange–correlation energy from other sources [6]. </w:t>
       </w:r>
       <w:r>
         <w:rPr>
@@ -8266,7 +8727,7 @@
         </w:rPr>
         <w:t>provides a simple scheme for improving the calculation of many molecular properties, such as </w:t>
       </w:r>
-      <w:hyperlink r:id="rId12" w:tooltip="Enthalpy of atomization" w:history="1">
+      <w:hyperlink r:id="rId13" w:tooltip="Enthalpy of atomization" w:history="1">
         <w:r>
           <w:rPr>
             <w:rFonts w:eastAsia="Times New Roman" w:cs="Times New Roman"/>
@@ -8287,7 +8748,7 @@
         </w:rPr>
         <w:t>, </w:t>
       </w:r>
-      <w:hyperlink r:id="rId13" w:tooltip="Bond length" w:history="1">
+      <w:hyperlink r:id="rId14" w:tooltip="Bond length" w:history="1">
         <w:r>
           <w:rPr>
             <w:rFonts w:eastAsia="Times New Roman" w:cs="Times New Roman"/>
@@ -8308,7 +8769,7 @@
         </w:rPr>
         <w:t> and </w:t>
       </w:r>
-      <w:hyperlink r:id="rId14" w:tooltip="Infrared spectroscopy" w:history="1">
+      <w:hyperlink r:id="rId15" w:tooltip="Infrared spectroscopy" w:history="1">
         <w:r>
           <w:rPr>
             <w:rFonts w:eastAsia="Times New Roman" w:cs="Times New Roman"/>
@@ -8393,9 +8854,184 @@
         <w:t xml:space="preserve">When Gaussian is finished running, you will receive a message in GaussView. When it is complete, GaussView will inform the use and allow to view an output file. This output file which will most likely be a “.chk” file will summarize all the variables that had been calculated. For this project it was the “.chk” file of the optimization frequency calculation which gave thermodynamic data which was then manipulated to for analysis purposes. The same process detailed above was repeated across all given molecules. </w:t>
       </w:r>
     </w:p>
+    <w:p>
+      <w:pPr>
+        <w:rPr>
+          <w:rFonts w:eastAsia="Times New Roman" w:cs="Times New Roman"/>
+          <w:color w:val="000000" w:themeColor="text1"/>
+          <w:sz w:val="22"/>
+          <w:szCs w:val="22"/>
+        </w:rPr>
+      </w:pPr>
+    </w:p>
+    <w:p>
+      <w:pPr>
+        <w:rPr>
+          <w:rFonts w:eastAsia="Times New Roman" w:cs="Times New Roman"/>
+          <w:b/>
+          <w:color w:val="000000" w:themeColor="text1"/>
+          <w:sz w:val="22"/>
+          <w:szCs w:val="22"/>
+          <w:u w:val="single"/>
+        </w:rPr>
+      </w:pPr>
+      <w:r>
+        <w:rPr>
+          <w:rFonts w:eastAsia="Times New Roman" w:cs="Times New Roman"/>
+          <w:b/>
+          <w:color w:val="000000" w:themeColor="text1"/>
+          <w:sz w:val="22"/>
+          <w:szCs w:val="22"/>
+          <w:u w:val="single"/>
+        </w:rPr>
+        <w:t>References</w:t>
+      </w:r>
+    </w:p>
+    <w:p>
+      <w:pPr>
+        <w:rPr>
+          <w:rFonts w:eastAsia="Times New Roman" w:cs="Times New Roman"/>
+          <w:color w:val="000000"/>
+          <w:sz w:val="22"/>
+          <w:szCs w:val="22"/>
+          <w:shd w:val="clear" w:color="auto" w:fill="FFFFFF"/>
+        </w:rPr>
+      </w:pPr>
+      <w:r>
+        <w:rPr>
+          <w:rFonts w:eastAsia="Times New Roman" w:cs="Times New Roman"/>
+          <w:color w:val="000000"/>
+          <w:sz w:val="22"/>
+          <w:szCs w:val="22"/>
+          <w:shd w:val="clear" w:color="auto" w:fill="FFFFFF"/>
+        </w:rPr>
+        <w:t>[1] Reddy, Sudharshan, et al. “E1 Vs E2: Comparing the E1 and E2 Reactions.” Master Organic Chemistry, MASTER ORGANIC CHEMISTRY LLC, 27 Sept. 2019, www.masterorganicchemistry.com/2012/10/10/comparing-the-e1-and-e2-reactions/.</w:t>
+      </w:r>
+    </w:p>
+    <w:p>
+      <w:pPr>
+        <w:rPr>
+          <w:rFonts w:eastAsia="Times New Roman" w:cs="Times New Roman"/>
+          <w:color w:val="000000"/>
+          <w:sz w:val="22"/>
+          <w:szCs w:val="22"/>
+          <w:shd w:val="clear" w:color="auto" w:fill="FFFFFF"/>
+        </w:rPr>
+      </w:pPr>
+      <w:r>
+        <w:rPr>
+          <w:rFonts w:eastAsia="Times New Roman" w:cs="Times New Roman"/>
+          <w:color w:val="000000"/>
+          <w:sz w:val="22"/>
+          <w:szCs w:val="22"/>
+          <w:shd w:val="clear" w:color="auto" w:fill="FFFFFF"/>
+        </w:rPr>
+        <w:t>[2] GaussView, Version </w:t>
+      </w:r>
+      <w:r>
+        <w:rPr>
+          <w:rFonts w:eastAsia="Times New Roman" w:cs="Times New Roman"/>
+          <w:color w:val="000000" w:themeColor="text1"/>
+          <w:sz w:val="22"/>
+          <w:szCs w:val="22"/>
+          <w:bdr w:val="none" w:sz="0" w:space="0" w:color="auto" w:frame="1"/>
+        </w:rPr>
+        <w:t>6</w:t>
+      </w:r>
+      <w:r>
+        <w:rPr>
+          <w:rFonts w:eastAsia="Times New Roman" w:cs="Times New Roman"/>
+          <w:color w:val="000000"/>
+          <w:sz w:val="22"/>
+          <w:szCs w:val="22"/>
+          <w:shd w:val="clear" w:color="auto" w:fill="FFFFFF"/>
+        </w:rPr>
+        <w:t>, Dennington, Roy; Keith, Todd A.; Millam, John M. Semichem Inc., Shawnee Mission, KS, 2016.</w:t>
+      </w:r>
+    </w:p>
+    <w:p>
+      <w:pPr>
+        <w:rPr>
+          <w:rFonts w:eastAsia="Times New Roman" w:cs="Times New Roman"/>
+          <w:sz w:val="22"/>
+          <w:szCs w:val="22"/>
+        </w:rPr>
+      </w:pPr>
+      <w:r>
+        <w:rPr>
+          <w:rFonts w:eastAsia="Times New Roman" w:cs="Times New Roman"/>
+          <w:sz w:val="22"/>
+          <w:szCs w:val="22"/>
+        </w:rPr>
+        <w:t>[3] J. S. Binkley, J. A. Pople, and W. J. Hehre, “Self-Consistent Molecular Orbital Methods. 21. Small Split-Valence Basis Sets for First-Row Elements,” J. Am. Chem. Soc., 102 (1980) 939-47. DOI: 10.1021/ja00523a008</w:t>
+      </w:r>
+    </w:p>
+    <w:p>
+      <w:pPr>
+        <w:rPr>
+          <w:rFonts w:eastAsia="Times New Roman" w:cs="Times New Roman"/>
+          <w:sz w:val="22"/>
+          <w:szCs w:val="22"/>
+        </w:rPr>
+      </w:pPr>
+      <w:r>
+        <w:rPr>
+          <w:rFonts w:eastAsia="Times New Roman" w:cs="Times New Roman"/>
+          <w:sz w:val="22"/>
+          <w:szCs w:val="22"/>
+        </w:rPr>
+        <w:t>[4] A. D. McLean and G. S. Chandler, “Contracted Gaussian-basis sets for molecular calculations. 1. 2nd row atoms, Z=11-18,” J. Chem. Phys., 72 (1980) 5639-48. DOI: 10.1063/1.438980</w:t>
+      </w:r>
+    </w:p>
+    <w:p>
+      <w:pPr>
+        <w:rPr>
+          <w:rFonts w:eastAsia="Times New Roman" w:cs="Times New Roman"/>
+          <w:sz w:val="22"/>
+          <w:szCs w:val="22"/>
+        </w:rPr>
+      </w:pPr>
+      <w:r>
+        <w:rPr>
+          <w:rFonts w:eastAsia="Times New Roman" w:cs="Times New Roman"/>
+          <w:sz w:val="22"/>
+          <w:szCs w:val="22"/>
+        </w:rPr>
+        <w:t>[5] P. Hohenberg and W. Kohn, “Inhomogeneous Electron Gas,” Phys. Rev., 136 (1964) B864-B71. DOI: 10.1103/PhysRev.136.B864</w:t>
+      </w:r>
+    </w:p>
+    <w:p>
+      <w:pPr>
+        <w:rPr>
+          <w:rFonts w:eastAsia="Times New Roman" w:cs="Times New Roman"/>
+          <w:sz w:val="22"/>
+          <w:szCs w:val="22"/>
+        </w:rPr>
+      </w:pPr>
+      <w:r>
+        <w:rPr>
+          <w:rFonts w:eastAsia="Times New Roman" w:cs="Times New Roman"/>
+          <w:sz w:val="22"/>
+          <w:szCs w:val="22"/>
+        </w:rPr>
+        <w:t>[6] Chengteh Lee; Weitao Yang; Robert G. Parr (1988). "Development of the Colle-Salvetti correlation-energy formula into a functional of the electron density". Phys. Rev. B. 37 (2): 785–789. Bibcode:1988PhRvB..37..785L. doi:10.1103/PhysRevB.37.785.</w:t>
+      </w:r>
+    </w:p>
+    <w:p>
+      <w:pPr>
+        <w:rPr>
+          <w:rFonts w:eastAsia="Times New Roman" w:cs="Times New Roman"/>
+          <w:b/>
+          <w:color w:val="000000" w:themeColor="text1"/>
+          <w:sz w:val="22"/>
+          <w:szCs w:val="22"/>
+          <w:u w:val="single"/>
+        </w:rPr>
+      </w:pPr>
+    </w:p>
     <w:sectPr>
-      <w:headerReference w:type="even" r:id="rId15"/>
-      <w:headerReference w:type="default" r:id="rId16"/>
+      <w:headerReference w:type="even" r:id="rId16"/>
+      <w:headerReference w:type="default" r:id="rId17"/>
       <w:pgSz w:w="12240" w:h="15840"/>
       <w:pgMar w:top="1440" w:right="1440" w:bottom="1440" w:left="1440" w:header="720" w:footer="720" w:gutter="0"/>
       <w:pgNumType w:start="1"/>
@@ -8516,7 +9152,7 @@
         <w:rStyle w:val="PageNumber"/>
         <w:noProof/>
       </w:rPr>
-      <w:t>5</w:t>
+      <w:t>2</w:t>
     </w:r>
     <w:r>
       <w:rPr>

</xml_diff>